<commit_message>
Cuestionario Clase 1 terminado
</commit_message>
<xml_diff>
--- a/Cuestionarios/Cuestionario_Clase_01.docx
+++ b/Cuestionarios/Cuestionario_Clase_01.docx
@@ -3,7 +3,33 @@
 <w:document xmlns:wpc="http://schemas.microsoft.com/office/word/2010/wordprocessingCanvas" xmlns:cx="http://schemas.microsoft.com/office/drawing/2014/chartex" xmlns:cx1="http://schemas.microsoft.com/office/drawing/2015/9/8/chartex" xmlns:cx2="http://schemas.microsoft.com/office/drawing/2015/10/21/chartex" xmlns:cx3="http://schemas.microsoft.com/office/drawing/2016/5/9/chartex" xmlns:cx4="http://schemas.microsoft.com/office/drawing/2016/5/10/chartex" xmlns:cx5="http://schemas.microsoft.com/office/drawing/2016/5/11/chartex" xmlns:cx6="http://schemas.microsoft.com/office/drawing/2016/5/12/chartex" xmlns:cx7="http://schemas.microsoft.com/office/drawing/2016/5/13/chartex" xmlns:cx8="http://schemas.microsoft.com/office/drawing/2016/5/14/chartex" xmlns:mc="http://schemas.openxmlformats.org/markup-compatibility/2006" xmlns:aink="http://schemas.microsoft.com/office/drawing/2016/ink" xmlns:am3d="http://schemas.microsoft.com/office/drawing/2017/model3d" xmlns:o="urn:schemas-microsoft-com:office:office" xmlns:r="http://schemas.openxmlformats.org/officeDocument/2006/relationships" xmlns:m="http://schemas.openxmlformats.org/officeDocument/2006/math" xmlns:v="urn:schemas-microsoft-com:vml" xmlns:wp14="http://schemas.microsoft.com/office/word/2010/wordprocessingDrawing" xmlns:wp="http://schemas.openxmlformats.org/drawingml/2006/wordprocessingDrawing" xmlns:w10="urn:schemas-microsoft-com:office:word" xmlns:w="http://schemas.openxmlformats.org/wordprocessingml/2006/main" xmlns:w14="http://schemas.microsoft.com/office/word/2010/wordml" xmlns:w15="http://schemas.microsoft.com/office/word/2012/wordml" xmlns:w16cid="http://schemas.microsoft.com/office/word/2016/wordml/cid" xmlns:w16se="http://schemas.microsoft.com/office/word/2015/wordml/symex" xmlns:wpg="http://schemas.microsoft.com/office/word/2010/wordprocessingGroup" xmlns:wpi="http://schemas.microsoft.com/office/word/2010/wordprocessingInk" xmlns:wne="http://schemas.microsoft.com/office/word/2006/wordml" xmlns:wps="http://schemas.microsoft.com/office/word/2010/wordprocessingShape" mc:Ignorable="w14 w15 w16se w16cid wp14">
   <w:body>
     <w:p>
-      <w:r>
+      <w:pPr>
+        <w:rPr>
+          <w:rStyle w:val="Referenciasutil"/>
+          <w:b/>
+          <w:bCs/>
+          <w:sz w:val="20"/>
+          <w:szCs w:val="20"/>
+        </w:rPr>
+      </w:pPr>
+      <w:r>
+        <w:rPr>
+          <w:rStyle w:val="Referenciasutil"/>
+          <w:b/>
+          <w:bCs/>
+          <w:sz w:val="20"/>
+          <w:szCs w:val="20"/>
+        </w:rPr>
+        <w:t xml:space="preserve">CLASE 01: </w:t>
+      </w:r>
+      <w:r>
+        <w:rPr>
+          <w:rStyle w:val="Referenciasutil"/>
+          <w:b/>
+          <w:bCs/>
+          <w:sz w:val="20"/>
+          <w:szCs w:val="20"/>
+        </w:rPr>
         <w:t>Cuestionario Teórico: C#</w:t>
       </w:r>
     </w:p>
@@ -14,8 +40,44 @@
           <w:ilvl w:val="0"/>
           <w:numId w:val="1"/>
         </w:numPr>
-      </w:pPr>
-      <w:r>
+        <w:rPr>
+          <w:rStyle w:val="nfasissutil"/>
+          <w:i w:val="0"/>
+          <w:iCs w:val="0"/>
+          <w:color w:val="000000" w:themeColor="text1"/>
+          <w:sz w:val="20"/>
+          <w:szCs w:val="20"/>
+          <w14:shadow w14:blurRad="38100" w14:dist="19050" w14:dir="2700000" w14:sx="100000" w14:sy="100000" w14:kx="0" w14:ky="0" w14:algn="tl">
+            <w14:schemeClr w14:val="dk1">
+              <w14:alpha w14:val="60000"/>
+            </w14:schemeClr>
+          </w14:shadow>
+          <w14:textOutline w14:w="0" w14:cap="flat" w14:cmpd="sng" w14:algn="ctr">
+            <w14:noFill/>
+            <w14:prstDash w14:val="solid"/>
+            <w14:round/>
+          </w14:textOutline>
+        </w:rPr>
+      </w:pPr>
+      <w:r>
+        <w:rPr>
+          <w:rStyle w:val="nfasissutil"/>
+          <w:i w:val="0"/>
+          <w:iCs w:val="0"/>
+          <w:color w:val="000000" w:themeColor="text1"/>
+          <w:sz w:val="20"/>
+          <w:szCs w:val="20"/>
+          <w14:shadow w14:blurRad="38100" w14:dist="19050" w14:dir="2700000" w14:sx="100000" w14:sy="100000" w14:kx="0" w14:ky="0" w14:algn="tl">
+            <w14:schemeClr w14:val="dk1">
+              <w14:alpha w14:val="60000"/>
+            </w14:schemeClr>
+          </w14:shadow>
+          <w14:textOutline w14:w="0" w14:cap="flat" w14:cmpd="sng" w14:algn="ctr">
+            <w14:noFill/>
+            <w14:prstDash w14:val="solid"/>
+            <w14:round/>
+          </w14:textOutline>
+        </w:rPr>
         <w:t>¿Qué es el CLR?</w:t>
       </w:r>
     </w:p>
@@ -23,14 +85,18 @@
       <w:pPr>
         <w:ind w:left="405"/>
         <w:rPr>
-          <w:rFonts w:ascii="Segoe UI" w:hAnsi="Segoe UI" w:cs="Segoe UI"/>
-          <w:sz w:val="20"/>
-          <w:szCs w:val="20"/>
-        </w:rPr>
-      </w:pPr>
-      <w:r>
-        <w:rPr>
-          <w:rFonts w:ascii="Segoe UI" w:hAnsi="Segoe UI" w:cs="Segoe UI"/>
+          <w:rStyle w:val="nfasissutil"/>
+          <w:i w:val="0"/>
+          <w:iCs w:val="0"/>
+          <w:sz w:val="20"/>
+          <w:szCs w:val="20"/>
+        </w:rPr>
+      </w:pPr>
+      <w:r>
+        <w:rPr>
+          <w:rStyle w:val="nfasissutil"/>
+          <w:i w:val="0"/>
+          <w:iCs w:val="0"/>
           <w:sz w:val="20"/>
           <w:szCs w:val="20"/>
         </w:rPr>
@@ -39,7 +105,9 @@
       <w:proofErr w:type="spellStart"/>
       <w:r>
         <w:rPr>
-          <w:rFonts w:ascii="Segoe UI" w:hAnsi="Segoe UI" w:cs="Segoe UI"/>
+          <w:rStyle w:val="nfasissutil"/>
+          <w:i w:val="0"/>
+          <w:iCs w:val="0"/>
           <w:sz w:val="20"/>
           <w:szCs w:val="20"/>
         </w:rPr>
@@ -48,7 +116,9 @@
       <w:proofErr w:type="spellEnd"/>
       <w:r>
         <w:rPr>
-          <w:rFonts w:ascii="Segoe UI" w:hAnsi="Segoe UI" w:cs="Segoe UI"/>
+          <w:rStyle w:val="nfasissutil"/>
+          <w:i w:val="0"/>
+          <w:iCs w:val="0"/>
           <w:sz w:val="20"/>
           <w:szCs w:val="20"/>
         </w:rPr>
@@ -57,7 +127,9 @@
       <w:proofErr w:type="spellStart"/>
       <w:r>
         <w:rPr>
-          <w:rFonts w:ascii="Segoe UI" w:hAnsi="Segoe UI" w:cs="Segoe UI"/>
+          <w:rStyle w:val="nfasissutil"/>
+          <w:i w:val="0"/>
+          <w:iCs w:val="0"/>
           <w:sz w:val="20"/>
           <w:szCs w:val="20"/>
         </w:rPr>
@@ -66,7 +138,9 @@
       <w:proofErr w:type="spellEnd"/>
       <w:r>
         <w:rPr>
-          <w:rFonts w:ascii="Segoe UI" w:hAnsi="Segoe UI" w:cs="Segoe UI"/>
+          <w:rStyle w:val="nfasissutil"/>
+          <w:i w:val="0"/>
+          <w:iCs w:val="0"/>
           <w:sz w:val="20"/>
           <w:szCs w:val="20"/>
         </w:rPr>
@@ -75,7 +149,9 @@
       <w:proofErr w:type="spellStart"/>
       <w:r>
         <w:rPr>
-          <w:rFonts w:ascii="Segoe UI" w:hAnsi="Segoe UI" w:cs="Segoe UI"/>
+          <w:rStyle w:val="nfasissutil"/>
+          <w:i w:val="0"/>
+          <w:iCs w:val="0"/>
           <w:sz w:val="20"/>
           <w:szCs w:val="20"/>
         </w:rPr>
@@ -84,7 +160,9 @@
       <w:proofErr w:type="spellEnd"/>
       <w:r>
         <w:rPr>
-          <w:rFonts w:ascii="Segoe UI" w:hAnsi="Segoe UI" w:cs="Segoe UI"/>
+          <w:rStyle w:val="nfasissutil"/>
+          <w:i w:val="0"/>
+          <w:iCs w:val="0"/>
           <w:sz w:val="20"/>
           <w:szCs w:val="20"/>
         </w:rPr>
@@ -93,7 +171,9 @@
       <w:proofErr w:type="spellStart"/>
       <w:r>
         <w:rPr>
-          <w:rFonts w:ascii="Segoe UI" w:hAnsi="Segoe UI" w:cs="Segoe UI"/>
+          <w:rStyle w:val="nfasissutil"/>
+          <w:i w:val="0"/>
+          <w:iCs w:val="0"/>
           <w:sz w:val="20"/>
           <w:szCs w:val="20"/>
         </w:rPr>
@@ -102,7 +182,9 @@
       <w:proofErr w:type="spellEnd"/>
       <w:r>
         <w:rPr>
-          <w:rFonts w:ascii="Segoe UI" w:hAnsi="Segoe UI" w:cs="Segoe UI"/>
+          <w:rStyle w:val="nfasissutil"/>
+          <w:i w:val="0"/>
+          <w:iCs w:val="0"/>
           <w:sz w:val="20"/>
           <w:szCs w:val="20"/>
         </w:rPr>
@@ -111,7 +193,9 @@
       <w:proofErr w:type="spellStart"/>
       <w:r>
         <w:rPr>
-          <w:rFonts w:ascii="Segoe UI" w:hAnsi="Segoe UI" w:cs="Segoe UI"/>
+          <w:rStyle w:val="nfasissutil"/>
+          <w:i w:val="0"/>
+          <w:iCs w:val="0"/>
           <w:sz w:val="20"/>
           <w:szCs w:val="20"/>
         </w:rPr>
@@ -120,7 +204,9 @@
       <w:proofErr w:type="spellEnd"/>
       <w:r>
         <w:rPr>
-          <w:rFonts w:ascii="Segoe UI" w:hAnsi="Segoe UI" w:cs="Segoe UI"/>
+          <w:rStyle w:val="nfasissutil"/>
+          <w:i w:val="0"/>
+          <w:iCs w:val="0"/>
           <w:sz w:val="20"/>
           <w:szCs w:val="20"/>
         </w:rPr>
@@ -131,151 +217,2317 @@
       <w:pPr>
         <w:ind w:left="405"/>
         <w:rPr>
-          <w:rFonts w:ascii="Segoe UI" w:hAnsi="Segoe UI" w:cs="Segoe UI"/>
-          <w:sz w:val="20"/>
-          <w:szCs w:val="20"/>
-        </w:rPr>
-      </w:pPr>
-      <w:r>
-        <w:rPr>
-          <w:rFonts w:ascii="Segoe UI" w:hAnsi="Segoe UI" w:cs="Segoe UI"/>
-          <w:sz w:val="20"/>
-          <w:szCs w:val="20"/>
-        </w:rPr>
-        <w:t>El CLR es una maquina virtual que compila / traduce el código MSIL en tiempo de ejecución.</w:t>
-      </w:r>
-      <w:r>
-        <w:rPr>
-          <w:rFonts w:ascii="Segoe UI" w:hAnsi="Segoe UI" w:cs="Segoe UI"/>
-          <w:sz w:val="20"/>
-          <w:szCs w:val="20"/>
-        </w:rPr>
-        <w:t xml:space="preserve"> Es irrelevante en que lenguaje</w:t>
-      </w:r>
-      <w:r>
-        <w:rPr>
-          <w:rFonts w:ascii="Segoe UI" w:hAnsi="Segoe UI" w:cs="Segoe UI"/>
-          <w:sz w:val="20"/>
-          <w:szCs w:val="20"/>
-        </w:rPr>
-        <w:t xml:space="preserve"> de código fuente se esté utilizando, ya que el CLR trabaja entre MSIL y el código nativo.</w:t>
-      </w:r>
-    </w:p>
-    <w:p>
-      <w:r>
-        <w:t xml:space="preserve"> 2. Describa el proceso de compilación de C#. </w:t>
-      </w:r>
-    </w:p>
-    <w:p>
-      <w:r>
-        <w:t xml:space="preserve">3. ¿Qué es el CTS? </w:t>
-      </w:r>
-    </w:p>
-    <w:p>
-      <w:r>
-        <w:t xml:space="preserve">4. ¿Qué es un tipo por referencia (Reference </w:t>
-      </w:r>
-      <w:proofErr w:type="spellStart"/>
-      <w:r>
+          <w:rStyle w:val="nfasissutil"/>
+          <w:i w:val="0"/>
+          <w:iCs w:val="0"/>
+          <w:sz w:val="20"/>
+          <w:szCs w:val="20"/>
+        </w:rPr>
+      </w:pPr>
+      <w:r>
+        <w:rPr>
+          <w:rStyle w:val="nfasissutil"/>
+          <w:i w:val="0"/>
+          <w:iCs w:val="0"/>
+          <w:sz w:val="20"/>
+          <w:szCs w:val="20"/>
+        </w:rPr>
+        <w:t xml:space="preserve">El CLR es una </w:t>
+      </w:r>
+      <w:r>
+        <w:rPr>
+          <w:rStyle w:val="nfasissutil"/>
+          <w:i w:val="0"/>
+          <w:iCs w:val="0"/>
+          <w:sz w:val="20"/>
+          <w:szCs w:val="20"/>
+        </w:rPr>
+        <w:t>máquina</w:t>
+      </w:r>
+      <w:r>
+        <w:rPr>
+          <w:rStyle w:val="nfasissutil"/>
+          <w:i w:val="0"/>
+          <w:iCs w:val="0"/>
+          <w:sz w:val="20"/>
+          <w:szCs w:val="20"/>
+        </w:rPr>
+        <w:t xml:space="preserve"> virtual que compila / traduce el código MSIL en tiempo de ejecución.</w:t>
+      </w:r>
+      <w:r>
+        <w:rPr>
+          <w:rStyle w:val="nfasissutil"/>
+          <w:i w:val="0"/>
+          <w:iCs w:val="0"/>
+          <w:sz w:val="20"/>
+          <w:szCs w:val="20"/>
+        </w:rPr>
+        <w:t xml:space="preserve"> </w:t>
+      </w:r>
+      <w:r>
+        <w:rPr>
+          <w:rStyle w:val="nfasissutil"/>
+          <w:i w:val="0"/>
+          <w:iCs w:val="0"/>
+          <w:sz w:val="20"/>
+          <w:szCs w:val="20"/>
+        </w:rPr>
+        <w:t xml:space="preserve"> “Su funcionamiento es muy parecido al hipervisor de una máquina virtual, lo cual permite ejecutar aplicaciones .NET multiplataforma.</w:t>
+      </w:r>
+    </w:p>
+    <w:p>
+      <w:pPr>
+        <w:ind w:left="405"/>
+        <w:rPr>
+          <w:rStyle w:val="nfasissutil"/>
+          <w:i w:val="0"/>
+          <w:iCs w:val="0"/>
+          <w:sz w:val="20"/>
+          <w:szCs w:val="20"/>
+        </w:rPr>
+      </w:pPr>
+      <w:r>
+        <w:rPr>
+          <w:rStyle w:val="nfasissutil"/>
+          <w:i w:val="0"/>
+          <w:iCs w:val="0"/>
+          <w:sz w:val="20"/>
+          <w:szCs w:val="20"/>
+        </w:rPr>
+        <w:t xml:space="preserve">A su vez, el CLR también se encarga de reservar espacio de memoria y liberar recursos del sistema una vez finalizada la ejecución de la aplicación gracias al </w:t>
+      </w:r>
+      <w:proofErr w:type="spellStart"/>
+      <w:r>
+        <w:rPr>
+          <w:rStyle w:val="nfasissutil"/>
+          <w:i w:val="0"/>
+          <w:iCs w:val="0"/>
+          <w:sz w:val="20"/>
+          <w:szCs w:val="20"/>
+        </w:rPr>
+        <w:t>garbage</w:t>
+      </w:r>
+      <w:proofErr w:type="spellEnd"/>
+      <w:r>
+        <w:rPr>
+          <w:rStyle w:val="nfasissutil"/>
+          <w:i w:val="0"/>
+          <w:iCs w:val="0"/>
+          <w:sz w:val="20"/>
+          <w:szCs w:val="20"/>
+        </w:rPr>
+        <w:t xml:space="preserve"> </w:t>
+      </w:r>
+      <w:proofErr w:type="spellStart"/>
+      <w:r>
+        <w:rPr>
+          <w:rStyle w:val="nfasissutil"/>
+          <w:i w:val="0"/>
+          <w:iCs w:val="0"/>
+          <w:sz w:val="20"/>
+          <w:szCs w:val="20"/>
+        </w:rPr>
+        <w:t>collector</w:t>
+      </w:r>
+      <w:proofErr w:type="spellEnd"/>
+      <w:r>
+        <w:rPr>
+          <w:rStyle w:val="nfasissutil"/>
+          <w:i w:val="0"/>
+          <w:iCs w:val="0"/>
+          <w:sz w:val="20"/>
+          <w:szCs w:val="20"/>
+        </w:rPr>
+        <w:t>.</w:t>
+      </w:r>
+    </w:p>
+    <w:p>
+      <w:pPr>
+        <w:pStyle w:val="Prrafodelista"/>
+        <w:numPr>
+          <w:ilvl w:val="0"/>
+          <w:numId w:val="1"/>
+        </w:numPr>
+        <w:rPr>
+          <w:rStyle w:val="nfasissutil"/>
+          <w:i w:val="0"/>
+          <w:iCs w:val="0"/>
+          <w:color w:val="000000" w:themeColor="text1"/>
+          <w:sz w:val="20"/>
+          <w:szCs w:val="20"/>
+          <w14:shadow w14:blurRad="38100" w14:dist="19050" w14:dir="2700000" w14:sx="100000" w14:sy="100000" w14:kx="0" w14:ky="0" w14:algn="tl">
+            <w14:schemeClr w14:val="dk1">
+              <w14:alpha w14:val="60000"/>
+            </w14:schemeClr>
+          </w14:shadow>
+          <w14:textOutline w14:w="0" w14:cap="flat" w14:cmpd="sng" w14:algn="ctr">
+            <w14:noFill/>
+            <w14:prstDash w14:val="solid"/>
+            <w14:round/>
+          </w14:textOutline>
+        </w:rPr>
+      </w:pPr>
+      <w:r>
+        <w:rPr>
+          <w:rStyle w:val="nfasissutil"/>
+          <w:i w:val="0"/>
+          <w:iCs w:val="0"/>
+          <w:color w:val="000000" w:themeColor="text1"/>
+          <w:sz w:val="20"/>
+          <w:szCs w:val="20"/>
+          <w14:shadow w14:blurRad="38100" w14:dist="19050" w14:dir="2700000" w14:sx="100000" w14:sy="100000" w14:kx="0" w14:ky="0" w14:algn="tl">
+            <w14:schemeClr w14:val="dk1">
+              <w14:alpha w14:val="60000"/>
+            </w14:schemeClr>
+          </w14:shadow>
+          <w14:textOutline w14:w="0" w14:cap="flat" w14:cmpd="sng" w14:algn="ctr">
+            <w14:noFill/>
+            <w14:prstDash w14:val="solid"/>
+            <w14:round/>
+          </w14:textOutline>
+        </w:rPr>
+        <w:t xml:space="preserve">Describa el proceso de compilación de C#. </w:t>
+      </w:r>
+    </w:p>
+    <w:p>
+      <w:pPr>
+        <w:pStyle w:val="Prrafodelista"/>
+        <w:ind w:left="405"/>
+        <w:rPr>
+          <w:rStyle w:val="nfasissutil"/>
+          <w:i w:val="0"/>
+          <w:iCs w:val="0"/>
+          <w:sz w:val="20"/>
+          <w:szCs w:val="20"/>
+        </w:rPr>
+      </w:pPr>
+    </w:p>
+    <w:p>
+      <w:pPr>
+        <w:pStyle w:val="Prrafodelista"/>
+        <w:ind w:left="405"/>
+        <w:rPr>
+          <w:rStyle w:val="nfasissutil"/>
+          <w:i w:val="0"/>
+          <w:iCs w:val="0"/>
+          <w:sz w:val="20"/>
+          <w:szCs w:val="20"/>
+        </w:rPr>
+      </w:pPr>
+      <w:r>
+        <w:rPr>
+          <w:rStyle w:val="nfasissutil"/>
+          <w:i w:val="0"/>
+          <w:iCs w:val="0"/>
+          <w:sz w:val="20"/>
+          <w:szCs w:val="20"/>
+        </w:rPr>
+        <w:t>El código fuente</w:t>
+      </w:r>
+      <w:r>
+        <w:rPr>
+          <w:rStyle w:val="nfasissutil"/>
+          <w:i w:val="0"/>
+          <w:iCs w:val="0"/>
+          <w:sz w:val="20"/>
+          <w:szCs w:val="20"/>
+        </w:rPr>
+        <w:t>,</w:t>
+      </w:r>
+      <w:r>
+        <w:rPr>
+          <w:rStyle w:val="nfasissutil"/>
+          <w:i w:val="0"/>
+          <w:iCs w:val="0"/>
+          <w:sz w:val="20"/>
+          <w:szCs w:val="20"/>
+        </w:rPr>
+        <w:t xml:space="preserve"> </w:t>
+      </w:r>
+      <w:r>
+        <w:rPr>
+          <w:rStyle w:val="nfasissutil"/>
+          <w:i w:val="0"/>
+          <w:iCs w:val="0"/>
+          <w:sz w:val="20"/>
+          <w:szCs w:val="20"/>
+        </w:rPr>
+        <w:t>gracias al compilador de lenguaje, es traducido a un código intermedio (IL) ensamblado con metadatos, los cuales son tablas que contienen información / descripción completa del código</w:t>
+      </w:r>
+      <w:r>
+        <w:rPr>
+          <w:rStyle w:val="nfasissutil"/>
+          <w:i w:val="0"/>
+          <w:iCs w:val="0"/>
+          <w:sz w:val="20"/>
+          <w:szCs w:val="20"/>
+        </w:rPr>
+        <w:t>.</w:t>
+      </w:r>
+    </w:p>
+    <w:p>
+      <w:pPr>
+        <w:pStyle w:val="Prrafodelista"/>
+        <w:ind w:left="405"/>
+        <w:rPr>
+          <w:rStyle w:val="nfasissutil"/>
+          <w:i w:val="0"/>
+          <w:iCs w:val="0"/>
+          <w:sz w:val="20"/>
+          <w:szCs w:val="20"/>
+        </w:rPr>
+      </w:pPr>
+    </w:p>
+    <w:p>
+      <w:pPr>
+        <w:pStyle w:val="Prrafodelista"/>
+        <w:ind w:left="405"/>
+        <w:rPr>
+          <w:rStyle w:val="nfasissutil"/>
+          <w:i w:val="0"/>
+          <w:iCs w:val="0"/>
+          <w:sz w:val="20"/>
+          <w:szCs w:val="20"/>
+        </w:rPr>
+      </w:pPr>
+      <w:r>
+        <w:rPr>
+          <w:rStyle w:val="nfasissutil"/>
+          <w:i w:val="0"/>
+          <w:iCs w:val="0"/>
+          <w:sz w:val="20"/>
+          <w:szCs w:val="20"/>
+        </w:rPr>
+        <w:t xml:space="preserve">Gracias a la </w:t>
+      </w:r>
+      <w:proofErr w:type="spellStart"/>
+      <w:r>
+        <w:rPr>
+          <w:rStyle w:val="nfasissutil"/>
+          <w:i w:val="0"/>
+          <w:iCs w:val="0"/>
+          <w:sz w:val="20"/>
+          <w:szCs w:val="20"/>
+        </w:rPr>
+        <w:t>metadata</w:t>
+      </w:r>
+      <w:proofErr w:type="spellEnd"/>
+      <w:r>
+        <w:rPr>
+          <w:rStyle w:val="nfasissutil"/>
+          <w:i w:val="0"/>
+          <w:iCs w:val="0"/>
+          <w:sz w:val="20"/>
+          <w:szCs w:val="20"/>
+        </w:rPr>
+        <w:t>, el compilador JITTER (el cual se encuentra dentro del CLR), obtiene toda la información que este necesita para compilar el código a lenguaje máquina.</w:t>
+      </w:r>
+    </w:p>
+    <w:p>
+      <w:pPr>
+        <w:pStyle w:val="Prrafodelista"/>
+        <w:ind w:left="405"/>
+        <w:rPr>
+          <w:rStyle w:val="nfasissutil"/>
+          <w:i w:val="0"/>
+          <w:iCs w:val="0"/>
+          <w:sz w:val="20"/>
+          <w:szCs w:val="20"/>
+        </w:rPr>
+      </w:pPr>
+    </w:p>
+    <w:p>
+      <w:pPr>
+        <w:pStyle w:val="Prrafodelista"/>
+        <w:numPr>
+          <w:ilvl w:val="0"/>
+          <w:numId w:val="1"/>
+        </w:numPr>
+        <w:rPr>
+          <w:rStyle w:val="nfasissutil"/>
+          <w:i w:val="0"/>
+          <w:iCs w:val="0"/>
+          <w:color w:val="000000" w:themeColor="text1"/>
+          <w:sz w:val="20"/>
+          <w:szCs w:val="20"/>
+          <w14:shadow w14:blurRad="38100" w14:dist="19050" w14:dir="2700000" w14:sx="100000" w14:sy="100000" w14:kx="0" w14:ky="0" w14:algn="tl">
+            <w14:schemeClr w14:val="dk1">
+              <w14:alpha w14:val="60000"/>
+            </w14:schemeClr>
+          </w14:shadow>
+          <w14:textOutline w14:w="0" w14:cap="flat" w14:cmpd="sng" w14:algn="ctr">
+            <w14:noFill/>
+            <w14:prstDash w14:val="solid"/>
+            <w14:round/>
+          </w14:textOutline>
+        </w:rPr>
+      </w:pPr>
+      <w:r>
+        <w:rPr>
+          <w:rStyle w:val="nfasissutil"/>
+          <w:i w:val="0"/>
+          <w:iCs w:val="0"/>
+          <w:color w:val="000000" w:themeColor="text1"/>
+          <w:sz w:val="20"/>
+          <w:szCs w:val="20"/>
+          <w14:shadow w14:blurRad="38100" w14:dist="19050" w14:dir="2700000" w14:sx="100000" w14:sy="100000" w14:kx="0" w14:ky="0" w14:algn="tl">
+            <w14:schemeClr w14:val="dk1">
+              <w14:alpha w14:val="60000"/>
+            </w14:schemeClr>
+          </w14:shadow>
+          <w14:textOutline w14:w="0" w14:cap="flat" w14:cmpd="sng" w14:algn="ctr">
+            <w14:noFill/>
+            <w14:prstDash w14:val="solid"/>
+            <w14:round/>
+          </w14:textOutline>
+        </w:rPr>
+        <w:t xml:space="preserve">¿Qué es el CTS? </w:t>
+      </w:r>
+    </w:p>
+    <w:p>
+      <w:pPr>
+        <w:pStyle w:val="Prrafodelista"/>
+        <w:ind w:left="405"/>
+        <w:rPr>
+          <w:rStyle w:val="nfasissutil"/>
+          <w:i w:val="0"/>
+          <w:iCs w:val="0"/>
+          <w:sz w:val="20"/>
+          <w:szCs w:val="20"/>
+        </w:rPr>
+      </w:pPr>
+    </w:p>
+    <w:p>
+      <w:pPr>
+        <w:pStyle w:val="Prrafodelista"/>
+        <w:ind w:left="405"/>
+        <w:rPr>
+          <w:rStyle w:val="nfasissutil"/>
+          <w:i w:val="0"/>
+          <w:iCs w:val="0"/>
+          <w:sz w:val="20"/>
+          <w:szCs w:val="20"/>
+        </w:rPr>
+      </w:pPr>
+      <w:r>
+        <w:rPr>
+          <w:rStyle w:val="nfasissutil"/>
+          <w:i w:val="0"/>
+          <w:iCs w:val="0"/>
+          <w:sz w:val="20"/>
+          <w:szCs w:val="20"/>
+        </w:rPr>
+        <w:t xml:space="preserve">El </w:t>
+      </w:r>
+      <w:proofErr w:type="spellStart"/>
+      <w:r>
+        <w:rPr>
+          <w:rStyle w:val="nfasissutil"/>
+          <w:i w:val="0"/>
+          <w:iCs w:val="0"/>
+          <w:sz w:val="20"/>
+          <w:szCs w:val="20"/>
+        </w:rPr>
+        <w:t>Common</w:t>
+      </w:r>
+      <w:proofErr w:type="spellEnd"/>
+      <w:r>
+        <w:rPr>
+          <w:rStyle w:val="nfasissutil"/>
+          <w:i w:val="0"/>
+          <w:iCs w:val="0"/>
+          <w:sz w:val="20"/>
+          <w:szCs w:val="20"/>
+        </w:rPr>
+        <w:t xml:space="preserve"> </w:t>
+      </w:r>
+      <w:proofErr w:type="spellStart"/>
+      <w:r>
+        <w:rPr>
+          <w:rStyle w:val="nfasissutil"/>
+          <w:i w:val="0"/>
+          <w:iCs w:val="0"/>
+          <w:sz w:val="20"/>
+          <w:szCs w:val="20"/>
+        </w:rPr>
         <w:t>Type</w:t>
       </w:r>
       <w:proofErr w:type="spellEnd"/>
       <w:r>
+        <w:rPr>
+          <w:rStyle w:val="nfasissutil"/>
+          <w:i w:val="0"/>
+          <w:iCs w:val="0"/>
+          <w:sz w:val="20"/>
+          <w:szCs w:val="20"/>
+        </w:rPr>
+        <w:t xml:space="preserve"> </w:t>
+      </w:r>
+      <w:proofErr w:type="spellStart"/>
+      <w:r>
+        <w:rPr>
+          <w:rStyle w:val="nfasissutil"/>
+          <w:i w:val="0"/>
+          <w:iCs w:val="0"/>
+          <w:sz w:val="20"/>
+          <w:szCs w:val="20"/>
+        </w:rPr>
+        <w:t>System</w:t>
+      </w:r>
+      <w:proofErr w:type="spellEnd"/>
+      <w:r>
+        <w:rPr>
+          <w:rStyle w:val="nfasissutil"/>
+          <w:i w:val="0"/>
+          <w:iCs w:val="0"/>
+          <w:sz w:val="20"/>
+          <w:szCs w:val="20"/>
+        </w:rPr>
+        <w:t xml:space="preserve"> (CTS) es el conjunto de reglas que se deben seguir en las definiciones de tipos de datos para que el CLR las acepte. En otras palabras, aunque cada lenguaje tiene su propia sintaxis para definir tipos de datos, en el MSIL resultante de la compilación de su código fuente se tienen que cumplir las reglas del CTS.</w:t>
+      </w:r>
+    </w:p>
+    <w:p>
+      <w:pPr>
+        <w:pStyle w:val="Prrafodelista"/>
+        <w:ind w:left="405"/>
+        <w:rPr>
+          <w:rStyle w:val="nfasissutil"/>
+          <w:i w:val="0"/>
+          <w:iCs w:val="0"/>
+          <w:sz w:val="20"/>
+          <w:szCs w:val="20"/>
+        </w:rPr>
+      </w:pPr>
+    </w:p>
+    <w:p>
+      <w:pPr>
+        <w:pStyle w:val="Prrafodelista"/>
+        <w:numPr>
+          <w:ilvl w:val="0"/>
+          <w:numId w:val="1"/>
+        </w:numPr>
+        <w:rPr>
+          <w:rStyle w:val="nfasissutil"/>
+          <w:i w:val="0"/>
+          <w:iCs w:val="0"/>
+          <w:color w:val="000000" w:themeColor="text1"/>
+          <w:sz w:val="20"/>
+          <w:szCs w:val="20"/>
+          <w14:shadow w14:blurRad="38100" w14:dist="19050" w14:dir="2700000" w14:sx="100000" w14:sy="100000" w14:kx="0" w14:ky="0" w14:algn="tl">
+            <w14:schemeClr w14:val="dk1">
+              <w14:alpha w14:val="60000"/>
+            </w14:schemeClr>
+          </w14:shadow>
+          <w14:textOutline w14:w="0" w14:cap="flat" w14:cmpd="sng" w14:algn="ctr">
+            <w14:noFill/>
+            <w14:prstDash w14:val="solid"/>
+            <w14:round/>
+          </w14:textOutline>
+        </w:rPr>
+      </w:pPr>
+      <w:r>
+        <w:rPr>
+          <w:rStyle w:val="nfasissutil"/>
+          <w:i w:val="0"/>
+          <w:iCs w:val="0"/>
+          <w:color w:val="000000" w:themeColor="text1"/>
+          <w:sz w:val="20"/>
+          <w:szCs w:val="20"/>
+          <w14:shadow w14:blurRad="38100" w14:dist="19050" w14:dir="2700000" w14:sx="100000" w14:sy="100000" w14:kx="0" w14:ky="0" w14:algn="tl">
+            <w14:schemeClr w14:val="dk1">
+              <w14:alpha w14:val="60000"/>
+            </w14:schemeClr>
+          </w14:shadow>
+          <w14:textOutline w14:w="0" w14:cap="flat" w14:cmpd="sng" w14:algn="ctr">
+            <w14:noFill/>
+            <w14:prstDash w14:val="solid"/>
+            <w14:round/>
+          </w14:textOutline>
+        </w:rPr>
+        <w:t xml:space="preserve">¿Qué es un tipo por referencia (Reference </w:t>
+      </w:r>
+      <w:proofErr w:type="spellStart"/>
+      <w:r>
+        <w:rPr>
+          <w:rStyle w:val="nfasissutil"/>
+          <w:i w:val="0"/>
+          <w:iCs w:val="0"/>
+          <w:color w:val="000000" w:themeColor="text1"/>
+          <w:sz w:val="20"/>
+          <w:szCs w:val="20"/>
+          <w14:shadow w14:blurRad="38100" w14:dist="19050" w14:dir="2700000" w14:sx="100000" w14:sy="100000" w14:kx="0" w14:ky="0" w14:algn="tl">
+            <w14:schemeClr w14:val="dk1">
+              <w14:alpha w14:val="60000"/>
+            </w14:schemeClr>
+          </w14:shadow>
+          <w14:textOutline w14:w="0" w14:cap="flat" w14:cmpd="sng" w14:algn="ctr">
+            <w14:noFill/>
+            <w14:prstDash w14:val="solid"/>
+            <w14:round/>
+          </w14:textOutline>
+        </w:rPr>
+        <w:t>Type</w:t>
+      </w:r>
+      <w:proofErr w:type="spellEnd"/>
+      <w:r>
+        <w:rPr>
+          <w:rStyle w:val="nfasissutil"/>
+          <w:i w:val="0"/>
+          <w:iCs w:val="0"/>
+          <w:color w:val="000000" w:themeColor="text1"/>
+          <w:sz w:val="20"/>
+          <w:szCs w:val="20"/>
+          <w14:shadow w14:blurRad="38100" w14:dist="19050" w14:dir="2700000" w14:sx="100000" w14:sy="100000" w14:kx="0" w14:ky="0" w14:algn="tl">
+            <w14:schemeClr w14:val="dk1">
+              <w14:alpha w14:val="60000"/>
+            </w14:schemeClr>
+          </w14:shadow>
+          <w14:textOutline w14:w="0" w14:cap="flat" w14:cmpd="sng" w14:algn="ctr">
+            <w14:noFill/>
+            <w14:prstDash w14:val="solid"/>
+            <w14:round/>
+          </w14:textOutline>
+        </w:rPr>
         <w:t>)? ¿En qué se diferencia de un tipo por valor (</w:t>
       </w:r>
       <w:proofErr w:type="spellStart"/>
       <w:r>
+        <w:rPr>
+          <w:rStyle w:val="nfasissutil"/>
+          <w:i w:val="0"/>
+          <w:iCs w:val="0"/>
+          <w:color w:val="000000" w:themeColor="text1"/>
+          <w:sz w:val="20"/>
+          <w:szCs w:val="20"/>
+          <w14:shadow w14:blurRad="38100" w14:dist="19050" w14:dir="2700000" w14:sx="100000" w14:sy="100000" w14:kx="0" w14:ky="0" w14:algn="tl">
+            <w14:schemeClr w14:val="dk1">
+              <w14:alpha w14:val="60000"/>
+            </w14:schemeClr>
+          </w14:shadow>
+          <w14:textOutline w14:w="0" w14:cap="flat" w14:cmpd="sng" w14:algn="ctr">
+            <w14:noFill/>
+            <w14:prstDash w14:val="solid"/>
+            <w14:round/>
+          </w14:textOutline>
+        </w:rPr>
         <w:t>Value</w:t>
       </w:r>
       <w:proofErr w:type="spellEnd"/>
       <w:r>
+        <w:rPr>
+          <w:rStyle w:val="nfasissutil"/>
+          <w:i w:val="0"/>
+          <w:iCs w:val="0"/>
+          <w:color w:val="000000" w:themeColor="text1"/>
+          <w:sz w:val="20"/>
+          <w:szCs w:val="20"/>
+          <w14:shadow w14:blurRad="38100" w14:dist="19050" w14:dir="2700000" w14:sx="100000" w14:sy="100000" w14:kx="0" w14:ky="0" w14:algn="tl">
+            <w14:schemeClr w14:val="dk1">
+              <w14:alpha w14:val="60000"/>
+            </w14:schemeClr>
+          </w14:shadow>
+          <w14:textOutline w14:w="0" w14:cap="flat" w14:cmpd="sng" w14:algn="ctr">
+            <w14:noFill/>
+            <w14:prstDash w14:val="solid"/>
+            <w14:round/>
+          </w14:textOutline>
+        </w:rPr>
         <w:t xml:space="preserve"> </w:t>
       </w:r>
       <w:proofErr w:type="spellStart"/>
       <w:r>
+        <w:rPr>
+          <w:rStyle w:val="nfasissutil"/>
+          <w:i w:val="0"/>
+          <w:iCs w:val="0"/>
+          <w:color w:val="000000" w:themeColor="text1"/>
+          <w:sz w:val="20"/>
+          <w:szCs w:val="20"/>
+          <w14:shadow w14:blurRad="38100" w14:dist="19050" w14:dir="2700000" w14:sx="100000" w14:sy="100000" w14:kx="0" w14:ky="0" w14:algn="tl">
+            <w14:schemeClr w14:val="dk1">
+              <w14:alpha w14:val="60000"/>
+            </w14:schemeClr>
+          </w14:shadow>
+          <w14:textOutline w14:w="0" w14:cap="flat" w14:cmpd="sng" w14:algn="ctr">
+            <w14:noFill/>
+            <w14:prstDash w14:val="solid"/>
+            <w14:round/>
+          </w14:textOutline>
+        </w:rPr>
         <w:t>Type</w:t>
       </w:r>
       <w:proofErr w:type="spellEnd"/>
       <w:r>
+        <w:rPr>
+          <w:rStyle w:val="nfasissutil"/>
+          <w:i w:val="0"/>
+          <w:iCs w:val="0"/>
+          <w:color w:val="000000" w:themeColor="text1"/>
+          <w:sz w:val="20"/>
+          <w:szCs w:val="20"/>
+          <w14:shadow w14:blurRad="38100" w14:dist="19050" w14:dir="2700000" w14:sx="100000" w14:sy="100000" w14:kx="0" w14:ky="0" w14:algn="tl">
+            <w14:schemeClr w14:val="dk1">
+              <w14:alpha w14:val="60000"/>
+            </w14:schemeClr>
+          </w14:shadow>
+          <w14:textOutline w14:w="0" w14:cap="flat" w14:cmpd="sng" w14:algn="ctr">
+            <w14:noFill/>
+            <w14:prstDash w14:val="solid"/>
+            <w14:round/>
+          </w14:textOutline>
+        </w:rPr>
         <w:t xml:space="preserve">)? </w:t>
       </w:r>
     </w:p>
     <w:p>
-      <w:r>
-        <w:t xml:space="preserve">5. Explique las diferencias entre variables escalares y no escalares. </w:t>
-      </w:r>
-    </w:p>
-    <w:p>
-      <w:r>
-        <w:t>6. ¿Cuál es el punto de entrada (</w:t>
-      </w:r>
-      <w:proofErr w:type="spellStart"/>
-      <w:r>
+      <w:pPr>
+        <w:pStyle w:val="Prrafodelista"/>
+        <w:ind w:left="405"/>
+        <w:rPr>
+          <w:rStyle w:val="nfasissutil"/>
+          <w:i w:val="0"/>
+          <w:iCs w:val="0"/>
+          <w:sz w:val="20"/>
+          <w:szCs w:val="20"/>
+        </w:rPr>
+      </w:pPr>
+    </w:p>
+    <w:p>
+      <w:pPr>
+        <w:pStyle w:val="Prrafodelista"/>
+        <w:ind w:left="405"/>
+        <w:rPr>
+          <w:rStyle w:val="nfasissutil"/>
+          <w:i w:val="0"/>
+          <w:iCs w:val="0"/>
+          <w:sz w:val="20"/>
+          <w:szCs w:val="20"/>
+        </w:rPr>
+      </w:pPr>
+      <w:r>
+        <w:rPr>
+          <w:rStyle w:val="nfasissutil"/>
+          <w:i w:val="0"/>
+          <w:iCs w:val="0"/>
+          <w:sz w:val="20"/>
+          <w:szCs w:val="20"/>
+        </w:rPr>
+        <w:t xml:space="preserve">Una variable de un tipo de valor contiene un valor de un tipo determinado. (Entero, Flotante, </w:t>
+      </w:r>
+      <w:proofErr w:type="spellStart"/>
+      <w:r>
+        <w:rPr>
+          <w:rStyle w:val="nfasissutil"/>
+          <w:i w:val="0"/>
+          <w:iCs w:val="0"/>
+          <w:sz w:val="20"/>
+          <w:szCs w:val="20"/>
+        </w:rPr>
+        <w:t>etc</w:t>
+      </w:r>
+      <w:proofErr w:type="spellEnd"/>
+      <w:r>
+        <w:rPr>
+          <w:rStyle w:val="nfasissutil"/>
+          <w:i w:val="0"/>
+          <w:iCs w:val="0"/>
+          <w:sz w:val="20"/>
+          <w:szCs w:val="20"/>
+        </w:rPr>
+        <w:t xml:space="preserve">). Estos tipos de variables se eliminan de la memoria </w:t>
+      </w:r>
+      <w:proofErr w:type="spellStart"/>
+      <w:r>
+        <w:rPr>
+          <w:rStyle w:val="nfasissutil"/>
+          <w:i w:val="0"/>
+          <w:iCs w:val="0"/>
+          <w:sz w:val="20"/>
+          <w:szCs w:val="20"/>
+        </w:rPr>
+        <w:t>stack</w:t>
+      </w:r>
+      <w:proofErr w:type="spellEnd"/>
+      <w:r>
+        <w:rPr>
+          <w:rStyle w:val="nfasissutil"/>
+          <w:i w:val="0"/>
+          <w:iCs w:val="0"/>
+          <w:sz w:val="20"/>
+          <w:szCs w:val="20"/>
+        </w:rPr>
+        <w:t xml:space="preserve"> cuando el método en donde se la está utilizando termina su ejecución.</w:t>
+      </w:r>
+    </w:p>
+    <w:p>
+      <w:pPr>
+        <w:pStyle w:val="Prrafodelista"/>
+        <w:ind w:left="405"/>
+        <w:rPr>
+          <w:rStyle w:val="nfasissutil"/>
+          <w:i w:val="0"/>
+          <w:iCs w:val="0"/>
+          <w:sz w:val="20"/>
+          <w:szCs w:val="20"/>
+        </w:rPr>
+      </w:pPr>
+      <w:r>
+        <w:rPr>
+          <w:rStyle w:val="nfasissutil"/>
+          <w:i w:val="0"/>
+          <w:iCs w:val="0"/>
+          <w:sz w:val="20"/>
+          <w:szCs w:val="20"/>
+        </w:rPr>
+        <w:t xml:space="preserve">Cuando se pasa una variable por valor, se pasa una copia de </w:t>
+      </w:r>
+      <w:proofErr w:type="gramStart"/>
+      <w:r>
+        <w:rPr>
+          <w:rStyle w:val="nfasissutil"/>
+          <w:i w:val="0"/>
+          <w:iCs w:val="0"/>
+          <w:sz w:val="20"/>
+          <w:szCs w:val="20"/>
+        </w:rPr>
+        <w:t>la misma</w:t>
+      </w:r>
+      <w:proofErr w:type="gramEnd"/>
+      <w:r>
+        <w:rPr>
+          <w:rStyle w:val="nfasissutil"/>
+          <w:i w:val="0"/>
+          <w:iCs w:val="0"/>
+          <w:sz w:val="20"/>
+          <w:szCs w:val="20"/>
+        </w:rPr>
+        <w:t xml:space="preserve"> y </w:t>
+      </w:r>
+      <w:r>
+        <w:rPr>
+          <w:rStyle w:val="nfasissutil"/>
+          <w:i w:val="0"/>
+          <w:iCs w:val="0"/>
+          <w:sz w:val="20"/>
+          <w:szCs w:val="20"/>
+        </w:rPr>
+        <w:t>é</w:t>
+      </w:r>
+      <w:r>
+        <w:rPr>
+          <w:rStyle w:val="nfasissutil"/>
+          <w:i w:val="0"/>
+          <w:iCs w:val="0"/>
+          <w:sz w:val="20"/>
+          <w:szCs w:val="20"/>
+        </w:rPr>
+        <w:t xml:space="preserve">sta también se almacena en la memoria </w:t>
+      </w:r>
+      <w:proofErr w:type="spellStart"/>
+      <w:r>
+        <w:rPr>
+          <w:rStyle w:val="nfasissutil"/>
+          <w:i w:val="0"/>
+          <w:iCs w:val="0"/>
+          <w:sz w:val="20"/>
+          <w:szCs w:val="20"/>
+        </w:rPr>
+        <w:t>stack</w:t>
+      </w:r>
+      <w:proofErr w:type="spellEnd"/>
+      <w:r>
+        <w:rPr>
+          <w:rStyle w:val="nfasissutil"/>
+          <w:i w:val="0"/>
+          <w:iCs w:val="0"/>
+          <w:sz w:val="20"/>
+          <w:szCs w:val="20"/>
+        </w:rPr>
+        <w:t>.</w:t>
+      </w:r>
+    </w:p>
+    <w:p>
+      <w:pPr>
+        <w:pStyle w:val="Prrafodelista"/>
+        <w:ind w:left="405"/>
+        <w:rPr>
+          <w:rStyle w:val="nfasissutil"/>
+          <w:i w:val="0"/>
+          <w:iCs w:val="0"/>
+          <w:sz w:val="20"/>
+          <w:szCs w:val="20"/>
+        </w:rPr>
+      </w:pPr>
+    </w:p>
+    <w:p>
+      <w:pPr>
+        <w:pStyle w:val="Prrafodelista"/>
+        <w:ind w:left="405"/>
+        <w:rPr>
+          <w:rStyle w:val="nfasissutil"/>
+          <w:i w:val="0"/>
+          <w:iCs w:val="0"/>
+          <w:sz w:val="20"/>
+          <w:szCs w:val="20"/>
+        </w:rPr>
+      </w:pPr>
+      <w:r>
+        <w:rPr>
+          <w:rStyle w:val="nfasissutil"/>
+          <w:i w:val="0"/>
+          <w:iCs w:val="0"/>
+          <w:sz w:val="20"/>
+          <w:szCs w:val="20"/>
+        </w:rPr>
+        <w:t>Una variable por referencia en cambio contiene la dirección de memoria de donde se encuentran los datos de manera que se usa esa dirección para acceder de forma indirecta a</w:t>
+      </w:r>
+      <w:r>
+        <w:rPr>
+          <w:rStyle w:val="nfasissutil"/>
+          <w:i w:val="0"/>
+          <w:iCs w:val="0"/>
+          <w:sz w:val="20"/>
+          <w:szCs w:val="20"/>
+        </w:rPr>
+        <w:t xml:space="preserve"> los </w:t>
+      </w:r>
+      <w:bookmarkStart w:id="0" w:name="_Hlk18436178"/>
+      <w:r>
+        <w:rPr>
+          <w:rStyle w:val="nfasissutil"/>
+          <w:i w:val="0"/>
+          <w:iCs w:val="0"/>
+          <w:sz w:val="20"/>
+          <w:szCs w:val="20"/>
+        </w:rPr>
+        <w:t>mismos</w:t>
+      </w:r>
+      <w:r>
+        <w:rPr>
+          <w:rStyle w:val="nfasissutil"/>
+          <w:i w:val="0"/>
+          <w:iCs w:val="0"/>
+          <w:sz w:val="20"/>
+          <w:szCs w:val="20"/>
+        </w:rPr>
+        <w:t>. Se asigna en la mem</w:t>
+      </w:r>
+      <w:bookmarkStart w:id="1" w:name="_Hlk18436251"/>
+      <w:r>
+        <w:rPr>
+          <w:rStyle w:val="nfasissutil"/>
+          <w:i w:val="0"/>
+          <w:iCs w:val="0"/>
+          <w:sz w:val="20"/>
+          <w:szCs w:val="20"/>
+        </w:rPr>
+        <w:t>o</w:t>
+      </w:r>
+      <w:bookmarkEnd w:id="1"/>
+      <w:r>
+        <w:rPr>
+          <w:rStyle w:val="nfasissutil"/>
+          <w:i w:val="0"/>
+          <w:iCs w:val="0"/>
+          <w:sz w:val="20"/>
+          <w:szCs w:val="20"/>
+        </w:rPr>
+        <w:t xml:space="preserve">ria </w:t>
+      </w:r>
+      <w:proofErr w:type="spellStart"/>
+      <w:r>
+        <w:rPr>
+          <w:rStyle w:val="nfasissutil"/>
+          <w:i w:val="0"/>
+          <w:iCs w:val="0"/>
+          <w:sz w:val="20"/>
+          <w:szCs w:val="20"/>
+        </w:rPr>
+        <w:t>Heap</w:t>
+      </w:r>
+      <w:proofErr w:type="spellEnd"/>
+      <w:r>
+        <w:rPr>
+          <w:rStyle w:val="nfasissutil"/>
+          <w:i w:val="0"/>
+          <w:iCs w:val="0"/>
+          <w:sz w:val="20"/>
+          <w:szCs w:val="20"/>
+        </w:rPr>
+        <w:t xml:space="preserve"> y tiene la ventaja de poder ser accesible desde otras c</w:t>
+      </w:r>
+      <w:r>
+        <w:rPr>
+          <w:rStyle w:val="nfasissutil"/>
+          <w:i w:val="0"/>
+          <w:iCs w:val="0"/>
+          <w:sz w:val="20"/>
+          <w:szCs w:val="20"/>
+        </w:rPr>
+        <w:t>l</w:t>
+      </w:r>
+      <w:r>
+        <w:rPr>
+          <w:rStyle w:val="nfasissutil"/>
+          <w:i w:val="0"/>
+          <w:iCs w:val="0"/>
+          <w:sz w:val="20"/>
+          <w:szCs w:val="20"/>
+        </w:rPr>
+        <w:t>ases</w:t>
+      </w:r>
+      <w:bookmarkEnd w:id="0"/>
+      <w:r>
+        <w:rPr>
+          <w:rStyle w:val="nfasissutil"/>
+          <w:i w:val="0"/>
+          <w:iCs w:val="0"/>
+          <w:sz w:val="20"/>
+          <w:szCs w:val="20"/>
+        </w:rPr>
+        <w:t>.</w:t>
+      </w:r>
+      <w:r>
+        <w:rPr>
+          <w:rStyle w:val="nfasissutil"/>
+          <w:i w:val="0"/>
+          <w:iCs w:val="0"/>
+          <w:sz w:val="20"/>
+          <w:szCs w:val="20"/>
+        </w:rPr>
+        <w:t xml:space="preserve"> </w:t>
+      </w:r>
+    </w:p>
+    <w:p>
+      <w:pPr>
+        <w:pStyle w:val="Prrafodelista"/>
+        <w:ind w:left="405"/>
+        <w:rPr>
+          <w:rStyle w:val="nfasissutil"/>
+          <w:i w:val="0"/>
+          <w:iCs w:val="0"/>
+          <w:sz w:val="20"/>
+          <w:szCs w:val="20"/>
+        </w:rPr>
+      </w:pPr>
+    </w:p>
+    <w:p>
+      <w:pPr>
+        <w:pStyle w:val="Prrafodelista"/>
+        <w:numPr>
+          <w:ilvl w:val="0"/>
+          <w:numId w:val="1"/>
+        </w:numPr>
+        <w:rPr>
+          <w:rStyle w:val="nfasissutil"/>
+          <w:bCs/>
+          <w:i w:val="0"/>
+          <w:iCs w:val="0"/>
+          <w:color w:val="000000" w:themeColor="text1"/>
+          <w:sz w:val="20"/>
+          <w:szCs w:val="20"/>
+          <w14:shadow w14:blurRad="38100" w14:dist="19050" w14:dir="2700000" w14:sx="100000" w14:sy="100000" w14:kx="0" w14:ky="0" w14:algn="tl">
+            <w14:schemeClr w14:val="dk1">
+              <w14:alpha w14:val="60000"/>
+            </w14:schemeClr>
+          </w14:shadow>
+          <w14:textOutline w14:w="0" w14:cap="flat" w14:cmpd="sng" w14:algn="ctr">
+            <w14:noFill/>
+            <w14:prstDash w14:val="solid"/>
+            <w14:round/>
+          </w14:textOutline>
+        </w:rPr>
+      </w:pPr>
+      <w:r>
+        <w:rPr>
+          <w:rStyle w:val="nfasissutil"/>
+          <w:bCs/>
+          <w:i w:val="0"/>
+          <w:iCs w:val="0"/>
+          <w:color w:val="000000" w:themeColor="text1"/>
+          <w:sz w:val="20"/>
+          <w:szCs w:val="20"/>
+          <w14:shadow w14:blurRad="38100" w14:dist="19050" w14:dir="2700000" w14:sx="100000" w14:sy="100000" w14:kx="0" w14:ky="0" w14:algn="tl">
+            <w14:schemeClr w14:val="dk1">
+              <w14:alpha w14:val="60000"/>
+            </w14:schemeClr>
+          </w14:shadow>
+          <w14:textOutline w14:w="0" w14:cap="flat" w14:cmpd="sng" w14:algn="ctr">
+            <w14:noFill/>
+            <w14:prstDash w14:val="solid"/>
+            <w14:round/>
+          </w14:textOutline>
+        </w:rPr>
+        <w:t xml:space="preserve">Explique las diferencias entre variables escalares y no escalares. </w:t>
+      </w:r>
+    </w:p>
+    <w:p>
+      <w:pPr>
+        <w:ind w:left="405"/>
+        <w:rPr>
+          <w:rStyle w:val="nfasissutil"/>
+          <w:i w:val="0"/>
+          <w:iCs w:val="0"/>
+          <w:sz w:val="20"/>
+          <w:szCs w:val="20"/>
+        </w:rPr>
+      </w:pPr>
+      <w:r>
+        <w:rPr>
+          <w:rStyle w:val="nfasissutil"/>
+          <w:i w:val="0"/>
+          <w:iCs w:val="0"/>
+          <w:sz w:val="20"/>
+          <w:szCs w:val="20"/>
+        </w:rPr>
+        <w:t>Un escalar es un determinado valor (que no varía todo a lo largo del programa informático), una variable, o un campo, que solamente puede tener un valor en un cierto momento; en comparación o contraposición, están los conceptos de array (vector), lista y objeto, que pueden tener almacenado en su estructura más de un valor.</w:t>
+      </w:r>
+    </w:p>
+    <w:p>
+      <w:pPr>
+        <w:ind w:left="405"/>
+        <w:rPr>
+          <w:rStyle w:val="nfasissutil"/>
+          <w:i w:val="0"/>
+          <w:iCs w:val="0"/>
+          <w:sz w:val="20"/>
+          <w:szCs w:val="20"/>
+        </w:rPr>
+      </w:pPr>
+    </w:p>
+    <w:p>
+      <w:pPr>
+        <w:ind w:left="405"/>
+        <w:rPr>
+          <w:rStyle w:val="nfasissutil"/>
+          <w:i w:val="0"/>
+          <w:iCs w:val="0"/>
+          <w:sz w:val="20"/>
+          <w:szCs w:val="20"/>
+        </w:rPr>
+      </w:pPr>
+      <w:bookmarkStart w:id="2" w:name="_GoBack"/>
+      <w:bookmarkEnd w:id="2"/>
+    </w:p>
+    <w:p>
+      <w:pPr>
+        <w:pStyle w:val="Prrafodelista"/>
+        <w:numPr>
+          <w:ilvl w:val="0"/>
+          <w:numId w:val="1"/>
+        </w:numPr>
+        <w:rPr>
+          <w:rStyle w:val="nfasissutil"/>
+          <w:i w:val="0"/>
+          <w:iCs w:val="0"/>
+          <w:color w:val="000000" w:themeColor="text1"/>
+          <w:sz w:val="20"/>
+          <w:szCs w:val="20"/>
+          <w14:shadow w14:blurRad="38100" w14:dist="19050" w14:dir="2700000" w14:sx="100000" w14:sy="100000" w14:kx="0" w14:ky="0" w14:algn="tl">
+            <w14:schemeClr w14:val="dk1">
+              <w14:alpha w14:val="60000"/>
+            </w14:schemeClr>
+          </w14:shadow>
+          <w14:textOutline w14:w="0" w14:cap="flat" w14:cmpd="sng" w14:algn="ctr">
+            <w14:noFill/>
+            <w14:prstDash w14:val="solid"/>
+            <w14:round/>
+          </w14:textOutline>
+        </w:rPr>
+      </w:pPr>
+      <w:bookmarkStart w:id="3" w:name="_Hlk18436458"/>
+      <w:r>
+        <w:rPr>
+          <w:rStyle w:val="nfasissutil"/>
+          <w:i w:val="0"/>
+          <w:iCs w:val="0"/>
+          <w:color w:val="000000" w:themeColor="text1"/>
+          <w:sz w:val="20"/>
+          <w:szCs w:val="20"/>
+          <w14:shadow w14:blurRad="38100" w14:dist="19050" w14:dir="2700000" w14:sx="100000" w14:sy="100000" w14:kx="0" w14:ky="0" w14:algn="tl">
+            <w14:schemeClr w14:val="dk1">
+              <w14:alpha w14:val="60000"/>
+            </w14:schemeClr>
+          </w14:shadow>
+          <w14:textOutline w14:w="0" w14:cap="flat" w14:cmpd="sng" w14:algn="ctr">
+            <w14:noFill/>
+            <w14:prstDash w14:val="solid"/>
+            <w14:round/>
+          </w14:textOutline>
+        </w:rPr>
+        <w:lastRenderedPageBreak/>
+        <w:t>¿Cuál es el punto de entrada (</w:t>
+      </w:r>
+      <w:proofErr w:type="spellStart"/>
+      <w:r>
+        <w:rPr>
+          <w:rStyle w:val="nfasissutil"/>
+          <w:i w:val="0"/>
+          <w:iCs w:val="0"/>
+          <w:color w:val="000000" w:themeColor="text1"/>
+          <w:sz w:val="20"/>
+          <w:szCs w:val="20"/>
+          <w14:shadow w14:blurRad="38100" w14:dist="19050" w14:dir="2700000" w14:sx="100000" w14:sy="100000" w14:kx="0" w14:ky="0" w14:algn="tl">
+            <w14:schemeClr w14:val="dk1">
+              <w14:alpha w14:val="60000"/>
+            </w14:schemeClr>
+          </w14:shadow>
+          <w14:textOutline w14:w="0" w14:cap="flat" w14:cmpd="sng" w14:algn="ctr">
+            <w14:noFill/>
+            <w14:prstDash w14:val="solid"/>
+            <w14:round/>
+          </w14:textOutline>
+        </w:rPr>
         <w:t>entry</w:t>
       </w:r>
       <w:proofErr w:type="spellEnd"/>
       <w:r>
+        <w:rPr>
+          <w:rStyle w:val="nfasissutil"/>
+          <w:i w:val="0"/>
+          <w:iCs w:val="0"/>
+          <w:color w:val="000000" w:themeColor="text1"/>
+          <w:sz w:val="20"/>
+          <w:szCs w:val="20"/>
+          <w14:shadow w14:blurRad="38100" w14:dist="19050" w14:dir="2700000" w14:sx="100000" w14:sy="100000" w14:kx="0" w14:ky="0" w14:algn="tl">
+            <w14:schemeClr w14:val="dk1">
+              <w14:alpha w14:val="60000"/>
+            </w14:schemeClr>
+          </w14:shadow>
+          <w14:textOutline w14:w="0" w14:cap="flat" w14:cmpd="sng" w14:algn="ctr">
+            <w14:noFill/>
+            <w14:prstDash w14:val="solid"/>
+            <w14:round/>
+          </w14:textOutline>
+        </w:rPr>
         <w:t xml:space="preserve"> </w:t>
       </w:r>
       <w:proofErr w:type="spellStart"/>
       <w:r>
+        <w:rPr>
+          <w:rStyle w:val="nfasissutil"/>
+          <w:i w:val="0"/>
+          <w:iCs w:val="0"/>
+          <w:color w:val="000000" w:themeColor="text1"/>
+          <w:sz w:val="20"/>
+          <w:szCs w:val="20"/>
+          <w14:shadow w14:blurRad="38100" w14:dist="19050" w14:dir="2700000" w14:sx="100000" w14:sy="100000" w14:kx="0" w14:ky="0" w14:algn="tl">
+            <w14:schemeClr w14:val="dk1">
+              <w14:alpha w14:val="60000"/>
+            </w14:schemeClr>
+          </w14:shadow>
+          <w14:textOutline w14:w="0" w14:cap="flat" w14:cmpd="sng" w14:algn="ctr">
+            <w14:noFill/>
+            <w14:prstDash w14:val="solid"/>
+            <w14:round/>
+          </w14:textOutline>
+        </w:rPr>
         <w:t>point</w:t>
       </w:r>
       <w:proofErr w:type="spellEnd"/>
       <w:r>
+        <w:rPr>
+          <w:rStyle w:val="nfasissutil"/>
+          <w:i w:val="0"/>
+          <w:iCs w:val="0"/>
+          <w:color w:val="000000" w:themeColor="text1"/>
+          <w:sz w:val="20"/>
+          <w:szCs w:val="20"/>
+          <w14:shadow w14:blurRad="38100" w14:dist="19050" w14:dir="2700000" w14:sx="100000" w14:sy="100000" w14:kx="0" w14:ky="0" w14:algn="tl">
+            <w14:schemeClr w14:val="dk1">
+              <w14:alpha w14:val="60000"/>
+            </w14:schemeClr>
+          </w14:shadow>
+          <w14:textOutline w14:w="0" w14:cap="flat" w14:cmpd="sng" w14:algn="ctr">
+            <w14:noFill/>
+            <w14:prstDash w14:val="solid"/>
+            <w14:round/>
+          </w14:textOutline>
+        </w:rPr>
         <w:t xml:space="preserve">) para los programas en C#? </w:t>
       </w:r>
-    </w:p>
-    <w:p>
-      <w:r>
-        <w:t>7. ¿Cuál es la diferencia entre una</w:t>
-      </w:r>
-      <w:bookmarkStart w:id="0" w:name="_GoBack"/>
-      <w:bookmarkEnd w:id="0"/>
-      <w:r>
-        <w:t xml:space="preserve"> conversión implícita y una explícita? </w:t>
-      </w:r>
-    </w:p>
-    <w:p>
-      <w:r>
-        <w:t xml:space="preserve">8. ¿Para qué sirven los modificadores </w:t>
-      </w:r>
-      <w:proofErr w:type="spellStart"/>
-      <w:r>
+      <w:bookmarkEnd w:id="3"/>
+    </w:p>
+    <w:p>
+      <w:pPr>
+        <w:ind w:left="405"/>
+        <w:rPr>
+          <w:rStyle w:val="nfasissutil"/>
+          <w:i w:val="0"/>
+          <w:iCs w:val="0"/>
+          <w:sz w:val="20"/>
+          <w:szCs w:val="20"/>
+        </w:rPr>
+      </w:pPr>
+      <w:r>
+        <w:rPr>
+          <w:rStyle w:val="nfasissutil"/>
+          <w:i w:val="0"/>
+          <w:iCs w:val="0"/>
+          <w:sz w:val="20"/>
+          <w:szCs w:val="20"/>
+        </w:rPr>
+        <w:t xml:space="preserve">El </w:t>
+      </w:r>
+      <w:proofErr w:type="spellStart"/>
+      <w:r>
+        <w:rPr>
+          <w:rStyle w:val="nfasissutil"/>
+          <w:i w:val="0"/>
+          <w:iCs w:val="0"/>
+          <w:sz w:val="20"/>
+          <w:szCs w:val="20"/>
+        </w:rPr>
+        <w:t>entry</w:t>
+      </w:r>
+      <w:proofErr w:type="spellEnd"/>
+      <w:r>
+        <w:rPr>
+          <w:rStyle w:val="nfasissutil"/>
+          <w:i w:val="0"/>
+          <w:iCs w:val="0"/>
+          <w:sz w:val="20"/>
+          <w:szCs w:val="20"/>
+        </w:rPr>
+        <w:t xml:space="preserve"> </w:t>
+      </w:r>
+      <w:proofErr w:type="spellStart"/>
+      <w:r>
+        <w:rPr>
+          <w:rStyle w:val="nfasissutil"/>
+          <w:i w:val="0"/>
+          <w:iCs w:val="0"/>
+          <w:sz w:val="20"/>
+          <w:szCs w:val="20"/>
+        </w:rPr>
+        <w:t>point</w:t>
+      </w:r>
+      <w:proofErr w:type="spellEnd"/>
+      <w:r>
+        <w:rPr>
+          <w:rStyle w:val="nfasissutil"/>
+          <w:i w:val="0"/>
+          <w:iCs w:val="0"/>
+          <w:sz w:val="20"/>
+          <w:szCs w:val="20"/>
+        </w:rPr>
+        <w:t xml:space="preserve"> es un solo método público estático MAIN que recibe un array de tipo </w:t>
+      </w:r>
+      <w:proofErr w:type="spellStart"/>
+      <w:r>
+        <w:rPr>
+          <w:rStyle w:val="nfasissutil"/>
+          <w:i w:val="0"/>
+          <w:iCs w:val="0"/>
+          <w:sz w:val="20"/>
+          <w:szCs w:val="20"/>
+        </w:rPr>
+        <w:t>string</w:t>
+      </w:r>
+      <w:proofErr w:type="spellEnd"/>
+      <w:r>
+        <w:rPr>
+          <w:rStyle w:val="nfasissutil"/>
+          <w:i w:val="0"/>
+          <w:iCs w:val="0"/>
+          <w:sz w:val="20"/>
+          <w:szCs w:val="20"/>
+        </w:rPr>
+        <w:t xml:space="preserve"> como parámetro opcional.</w:t>
+      </w:r>
+    </w:p>
+    <w:p>
+      <w:pPr>
+        <w:pStyle w:val="Prrafodelista"/>
+        <w:numPr>
+          <w:ilvl w:val="0"/>
+          <w:numId w:val="1"/>
+        </w:numPr>
+        <w:rPr>
+          <w:rStyle w:val="nfasissutil"/>
+          <w:i w:val="0"/>
+          <w:iCs w:val="0"/>
+          <w:color w:val="000000" w:themeColor="text1"/>
+          <w:sz w:val="20"/>
+          <w:szCs w:val="20"/>
+          <w14:shadow w14:blurRad="38100" w14:dist="19050" w14:dir="2700000" w14:sx="100000" w14:sy="100000" w14:kx="0" w14:ky="0" w14:algn="tl">
+            <w14:schemeClr w14:val="dk1">
+              <w14:alpha w14:val="60000"/>
+            </w14:schemeClr>
+          </w14:shadow>
+          <w14:textOutline w14:w="0" w14:cap="flat" w14:cmpd="sng" w14:algn="ctr">
+            <w14:noFill/>
+            <w14:prstDash w14:val="solid"/>
+            <w14:round/>
+          </w14:textOutline>
+        </w:rPr>
+      </w:pPr>
+      <w:r>
+        <w:rPr>
+          <w:rStyle w:val="nfasissutil"/>
+          <w:i w:val="0"/>
+          <w:iCs w:val="0"/>
+          <w:color w:val="000000" w:themeColor="text1"/>
+          <w:sz w:val="20"/>
+          <w:szCs w:val="20"/>
+          <w14:shadow w14:blurRad="38100" w14:dist="19050" w14:dir="2700000" w14:sx="100000" w14:sy="100000" w14:kx="0" w14:ky="0" w14:algn="tl">
+            <w14:schemeClr w14:val="dk1">
+              <w14:alpha w14:val="60000"/>
+            </w14:schemeClr>
+          </w14:shadow>
+          <w14:textOutline w14:w="0" w14:cap="flat" w14:cmpd="sng" w14:algn="ctr">
+            <w14:noFill/>
+            <w14:prstDash w14:val="solid"/>
+            <w14:round/>
+          </w14:textOutline>
+        </w:rPr>
+        <w:t xml:space="preserve">¿Cuál es la diferencia entre una conversión implícita y una explícita? </w:t>
+      </w:r>
+    </w:p>
+    <w:p>
+      <w:pPr>
+        <w:pStyle w:val="Prrafodelista"/>
+        <w:ind w:left="405"/>
+        <w:rPr>
+          <w:rStyle w:val="nfasissutil"/>
+          <w:i w:val="0"/>
+          <w:iCs w:val="0"/>
+          <w:sz w:val="20"/>
+          <w:szCs w:val="20"/>
+        </w:rPr>
+      </w:pPr>
+      <w:r>
+        <w:rPr>
+          <w:rStyle w:val="nfasissutil"/>
+          <w:i w:val="0"/>
+          <w:iCs w:val="0"/>
+          <w:sz w:val="20"/>
+          <w:szCs w:val="20"/>
+        </w:rPr>
+        <w:t xml:space="preserve">En una conversión implícita no interviene el programador y en la explícita sí, ya que en esta última puede haber perdida de datos (por </w:t>
+      </w:r>
+      <w:proofErr w:type="gramStart"/>
+      <w:r>
+        <w:rPr>
+          <w:rStyle w:val="nfasissutil"/>
+          <w:i w:val="0"/>
+          <w:iCs w:val="0"/>
+          <w:sz w:val="20"/>
+          <w:szCs w:val="20"/>
+        </w:rPr>
+        <w:t>ejemplo</w:t>
+      </w:r>
+      <w:proofErr w:type="gramEnd"/>
+      <w:r>
+        <w:rPr>
+          <w:rStyle w:val="nfasissutil"/>
+          <w:i w:val="0"/>
+          <w:iCs w:val="0"/>
+          <w:sz w:val="20"/>
+          <w:szCs w:val="20"/>
+        </w:rPr>
+        <w:t xml:space="preserve"> pasar de </w:t>
+      </w:r>
+      <w:proofErr w:type="spellStart"/>
+      <w:r>
+        <w:rPr>
+          <w:rStyle w:val="nfasissutil"/>
+          <w:i w:val="0"/>
+          <w:iCs w:val="0"/>
+          <w:sz w:val="20"/>
+          <w:szCs w:val="20"/>
+        </w:rPr>
+        <w:t>float</w:t>
+      </w:r>
+      <w:proofErr w:type="spellEnd"/>
+      <w:r>
+        <w:rPr>
+          <w:rStyle w:val="nfasissutil"/>
+          <w:i w:val="0"/>
+          <w:iCs w:val="0"/>
+          <w:sz w:val="20"/>
+          <w:szCs w:val="20"/>
+        </w:rPr>
+        <w:t xml:space="preserve"> a </w:t>
+      </w:r>
+      <w:proofErr w:type="spellStart"/>
+      <w:r>
+        <w:rPr>
+          <w:rStyle w:val="nfasissutil"/>
+          <w:i w:val="0"/>
+          <w:iCs w:val="0"/>
+          <w:sz w:val="20"/>
+          <w:szCs w:val="20"/>
+        </w:rPr>
+        <w:t>int</w:t>
+      </w:r>
+      <w:proofErr w:type="spellEnd"/>
+      <w:r>
+        <w:rPr>
+          <w:rStyle w:val="nfasissutil"/>
+          <w:i w:val="0"/>
+          <w:iCs w:val="0"/>
+          <w:sz w:val="20"/>
+          <w:szCs w:val="20"/>
+        </w:rPr>
+        <w:t xml:space="preserve"> y perder la parte decimal).</w:t>
+      </w:r>
+    </w:p>
+    <w:p>
+      <w:pPr>
+        <w:pStyle w:val="Prrafodelista"/>
+        <w:numPr>
+          <w:ilvl w:val="0"/>
+          <w:numId w:val="1"/>
+        </w:numPr>
+        <w:rPr>
+          <w:rStyle w:val="nfasissutil"/>
+          <w:i w:val="0"/>
+          <w:iCs w:val="0"/>
+          <w:color w:val="000000" w:themeColor="text1"/>
+          <w:sz w:val="20"/>
+          <w:szCs w:val="20"/>
+          <w14:shadow w14:blurRad="38100" w14:dist="19050" w14:dir="2700000" w14:sx="100000" w14:sy="100000" w14:kx="0" w14:ky="0" w14:algn="tl">
+            <w14:schemeClr w14:val="dk1">
+              <w14:alpha w14:val="60000"/>
+            </w14:schemeClr>
+          </w14:shadow>
+          <w14:textOutline w14:w="0" w14:cap="flat" w14:cmpd="sng" w14:algn="ctr">
+            <w14:noFill/>
+            <w14:prstDash w14:val="solid"/>
+            <w14:round/>
+          </w14:textOutline>
+        </w:rPr>
+      </w:pPr>
+      <w:r>
+        <w:rPr>
+          <w:rStyle w:val="nfasissutil"/>
+          <w:i w:val="0"/>
+          <w:iCs w:val="0"/>
+          <w:color w:val="000000" w:themeColor="text1"/>
+          <w:sz w:val="20"/>
+          <w:szCs w:val="20"/>
+          <w14:shadow w14:blurRad="38100" w14:dist="19050" w14:dir="2700000" w14:sx="100000" w14:sy="100000" w14:kx="0" w14:ky="0" w14:algn="tl">
+            <w14:schemeClr w14:val="dk1">
+              <w14:alpha w14:val="60000"/>
+            </w14:schemeClr>
+          </w14:shadow>
+          <w14:textOutline w14:w="0" w14:cap="flat" w14:cmpd="sng" w14:algn="ctr">
+            <w14:noFill/>
+            <w14:prstDash w14:val="solid"/>
+            <w14:round/>
+          </w14:textOutline>
+        </w:rPr>
+        <w:t xml:space="preserve">¿Para qué sirven los modificadores </w:t>
+      </w:r>
+      <w:proofErr w:type="spellStart"/>
+      <w:r>
+        <w:rPr>
+          <w:rStyle w:val="nfasissutil"/>
+          <w:i w:val="0"/>
+          <w:iCs w:val="0"/>
+          <w:color w:val="000000" w:themeColor="text1"/>
+          <w:sz w:val="20"/>
+          <w:szCs w:val="20"/>
+          <w14:shadow w14:blurRad="38100" w14:dist="19050" w14:dir="2700000" w14:sx="100000" w14:sy="100000" w14:kx="0" w14:ky="0" w14:algn="tl">
+            <w14:schemeClr w14:val="dk1">
+              <w14:alpha w14:val="60000"/>
+            </w14:schemeClr>
+          </w14:shadow>
+          <w14:textOutline w14:w="0" w14:cap="flat" w14:cmpd="sng" w14:algn="ctr">
+            <w14:noFill/>
+            <w14:prstDash w14:val="solid"/>
+            <w14:round/>
+          </w14:textOutline>
+        </w:rPr>
         <w:t>out</w:t>
       </w:r>
       <w:proofErr w:type="spellEnd"/>
       <w:r>
+        <w:rPr>
+          <w:rStyle w:val="nfasissutil"/>
+          <w:i w:val="0"/>
+          <w:iCs w:val="0"/>
+          <w:color w:val="000000" w:themeColor="text1"/>
+          <w:sz w:val="20"/>
+          <w:szCs w:val="20"/>
+          <w14:shadow w14:blurRad="38100" w14:dist="19050" w14:dir="2700000" w14:sx="100000" w14:sy="100000" w14:kx="0" w14:ky="0" w14:algn="tl">
+            <w14:schemeClr w14:val="dk1">
+              <w14:alpha w14:val="60000"/>
+            </w14:schemeClr>
+          </w14:shadow>
+          <w14:textOutline w14:w="0" w14:cap="flat" w14:cmpd="sng" w14:algn="ctr">
+            <w14:noFill/>
+            <w14:prstDash w14:val="solid"/>
+            <w14:round/>
+          </w14:textOutline>
+        </w:rPr>
         <w:t xml:space="preserve"> y </w:t>
       </w:r>
       <w:proofErr w:type="spellStart"/>
       <w:r>
+        <w:rPr>
+          <w:rStyle w:val="nfasissutil"/>
+          <w:i w:val="0"/>
+          <w:iCs w:val="0"/>
+          <w:color w:val="000000" w:themeColor="text1"/>
+          <w:sz w:val="20"/>
+          <w:szCs w:val="20"/>
+          <w14:shadow w14:blurRad="38100" w14:dist="19050" w14:dir="2700000" w14:sx="100000" w14:sy="100000" w14:kx="0" w14:ky="0" w14:algn="tl">
+            <w14:schemeClr w14:val="dk1">
+              <w14:alpha w14:val="60000"/>
+            </w14:schemeClr>
+          </w14:shadow>
+          <w14:textOutline w14:w="0" w14:cap="flat" w14:cmpd="sng" w14:algn="ctr">
+            <w14:noFill/>
+            <w14:prstDash w14:val="solid"/>
+            <w14:round/>
+          </w14:textOutline>
+        </w:rPr>
         <w:t>ref</w:t>
       </w:r>
       <w:proofErr w:type="spellEnd"/>
       <w:r>
+        <w:rPr>
+          <w:rStyle w:val="nfasissutil"/>
+          <w:i w:val="0"/>
+          <w:iCs w:val="0"/>
+          <w:color w:val="000000" w:themeColor="text1"/>
+          <w:sz w:val="20"/>
+          <w:szCs w:val="20"/>
+          <w14:shadow w14:blurRad="38100" w14:dist="19050" w14:dir="2700000" w14:sx="100000" w14:sy="100000" w14:kx="0" w14:ky="0" w14:algn="tl">
+            <w14:schemeClr w14:val="dk1">
+              <w14:alpha w14:val="60000"/>
+            </w14:schemeClr>
+          </w14:shadow>
+          <w14:textOutline w14:w="0" w14:cap="flat" w14:cmpd="sng" w14:algn="ctr">
+            <w14:noFill/>
+            <w14:prstDash w14:val="solid"/>
+            <w14:round/>
+          </w14:textOutline>
+        </w:rPr>
         <w:t xml:space="preserve">? ¿En qué se diferencian? </w:t>
       </w:r>
     </w:p>
     <w:p>
-      <w:r>
-        <w:t xml:space="preserve">9. Explique cómo funciona el método </w:t>
-      </w:r>
-      <w:proofErr w:type="spellStart"/>
-      <w:r>
+      <w:pPr>
+        <w:pStyle w:val="Prrafodelista"/>
+        <w:ind w:left="405"/>
+        <w:rPr>
+          <w:rStyle w:val="nfasissutil"/>
+          <w:i w:val="0"/>
+          <w:iCs w:val="0"/>
+          <w:sz w:val="20"/>
+          <w:szCs w:val="20"/>
+        </w:rPr>
+      </w:pPr>
+      <w:r>
+        <w:rPr>
+          <w:rStyle w:val="nfasissutil"/>
+          <w:i w:val="0"/>
+          <w:iCs w:val="0"/>
+          <w:sz w:val="20"/>
+          <w:szCs w:val="20"/>
+        </w:rPr>
+        <w:t xml:space="preserve">Aunque ambas hacen que se pase una variable por referencia y no por valor, </w:t>
+      </w:r>
+      <w:proofErr w:type="spellStart"/>
+      <w:r>
+        <w:rPr>
+          <w:rStyle w:val="nfasissutil"/>
+          <w:i w:val="0"/>
+          <w:iCs w:val="0"/>
+          <w:sz w:val="20"/>
+          <w:szCs w:val="20"/>
+        </w:rPr>
+        <w:t>ref</w:t>
+      </w:r>
+      <w:proofErr w:type="spellEnd"/>
+      <w:r>
+        <w:rPr>
+          <w:rStyle w:val="nfasissutil"/>
+          <w:i w:val="0"/>
+          <w:iCs w:val="0"/>
+          <w:sz w:val="20"/>
+          <w:szCs w:val="20"/>
+        </w:rPr>
+        <w:t xml:space="preserve"> indica que el parámetro es de entrada/salida.</w:t>
+      </w:r>
+    </w:p>
+    <w:p>
+      <w:pPr>
+        <w:pStyle w:val="Prrafodelista"/>
+        <w:ind w:left="405"/>
+        <w:rPr>
+          <w:rStyle w:val="nfasissutil"/>
+          <w:i w:val="0"/>
+          <w:iCs w:val="0"/>
+          <w:sz w:val="20"/>
+          <w:szCs w:val="20"/>
+        </w:rPr>
+      </w:pPr>
+      <w:r>
+        <w:rPr>
+          <w:rStyle w:val="nfasissutil"/>
+          <w:i w:val="0"/>
+          <w:iCs w:val="0"/>
+          <w:sz w:val="20"/>
+          <w:szCs w:val="20"/>
+        </w:rPr>
+        <w:t xml:space="preserve"> </w:t>
+      </w:r>
+      <w:proofErr w:type="spellStart"/>
+      <w:r>
+        <w:rPr>
+          <w:rStyle w:val="nfasissutil"/>
+          <w:i w:val="0"/>
+          <w:iCs w:val="0"/>
+          <w:sz w:val="20"/>
+          <w:szCs w:val="20"/>
+        </w:rPr>
+        <w:t>Out</w:t>
+      </w:r>
+      <w:proofErr w:type="spellEnd"/>
+      <w:r>
+        <w:rPr>
+          <w:rStyle w:val="nfasissutil"/>
+          <w:i w:val="0"/>
+          <w:iCs w:val="0"/>
+          <w:sz w:val="20"/>
+          <w:szCs w:val="20"/>
+        </w:rPr>
+        <w:t xml:space="preserve">, es únicamente de salida y se puede utilizar en caso de necesitar varios valores de retorno (como en el método </w:t>
+      </w:r>
+      <w:proofErr w:type="spellStart"/>
+      <w:r>
+        <w:rPr>
+          <w:rStyle w:val="nfasissutil"/>
+          <w:i w:val="0"/>
+          <w:iCs w:val="0"/>
+          <w:sz w:val="20"/>
+          <w:szCs w:val="20"/>
+        </w:rPr>
         <w:t>TryParse</w:t>
       </w:r>
       <w:proofErr w:type="spellEnd"/>
       <w:r>
+        <w:rPr>
+          <w:rStyle w:val="nfasissutil"/>
+          <w:i w:val="0"/>
+          <w:iCs w:val="0"/>
+          <w:sz w:val="20"/>
+          <w:szCs w:val="20"/>
+        </w:rPr>
+        <w:t xml:space="preserve">, donde obtenemos un valor booleano en el </w:t>
+      </w:r>
+      <w:proofErr w:type="spellStart"/>
+      <w:r>
+        <w:rPr>
+          <w:rStyle w:val="nfasissutil"/>
+          <w:i w:val="0"/>
+          <w:iCs w:val="0"/>
+          <w:sz w:val="20"/>
+          <w:szCs w:val="20"/>
+        </w:rPr>
+        <w:t>return</w:t>
+      </w:r>
+      <w:proofErr w:type="spellEnd"/>
+      <w:r>
+        <w:rPr>
+          <w:rStyle w:val="nfasissutil"/>
+          <w:i w:val="0"/>
+          <w:iCs w:val="0"/>
+          <w:sz w:val="20"/>
+          <w:szCs w:val="20"/>
+        </w:rPr>
+        <w:t xml:space="preserve"> tradicional y un valor </w:t>
+      </w:r>
+      <w:proofErr w:type="spellStart"/>
+      <w:r>
+        <w:rPr>
+          <w:rStyle w:val="nfasissutil"/>
+          <w:i w:val="0"/>
+          <w:iCs w:val="0"/>
+          <w:sz w:val="20"/>
+          <w:szCs w:val="20"/>
+        </w:rPr>
+        <w:t>parseado</w:t>
+      </w:r>
+      <w:proofErr w:type="spellEnd"/>
+      <w:r>
+        <w:rPr>
+          <w:rStyle w:val="nfasissutil"/>
+          <w:i w:val="0"/>
+          <w:iCs w:val="0"/>
+          <w:sz w:val="20"/>
+          <w:szCs w:val="20"/>
+        </w:rPr>
+        <w:t xml:space="preserve"> en el parámetro </w:t>
+      </w:r>
+      <w:proofErr w:type="spellStart"/>
+      <w:r>
+        <w:rPr>
+          <w:rStyle w:val="nfasissutil"/>
+          <w:i w:val="0"/>
+          <w:iCs w:val="0"/>
+          <w:sz w:val="20"/>
+          <w:szCs w:val="20"/>
+        </w:rPr>
+        <w:t>out</w:t>
+      </w:r>
+      <w:proofErr w:type="spellEnd"/>
+      <w:r>
+        <w:rPr>
+          <w:rStyle w:val="nfasissutil"/>
+          <w:i w:val="0"/>
+          <w:iCs w:val="0"/>
+          <w:sz w:val="20"/>
+          <w:szCs w:val="20"/>
+        </w:rPr>
+        <w:t>).</w:t>
+      </w:r>
+    </w:p>
+    <w:p>
+      <w:pPr>
+        <w:pStyle w:val="Prrafodelista"/>
+        <w:ind w:left="405"/>
+        <w:rPr>
+          <w:rStyle w:val="nfasissutil"/>
+          <w:i w:val="0"/>
+          <w:iCs w:val="0"/>
+          <w:sz w:val="20"/>
+          <w:szCs w:val="20"/>
+        </w:rPr>
+      </w:pPr>
+    </w:p>
+    <w:p>
+      <w:pPr>
+        <w:pStyle w:val="Prrafodelista"/>
+        <w:ind w:left="405"/>
+        <w:rPr>
+          <w:rStyle w:val="nfasissutil"/>
+          <w:i w:val="0"/>
+          <w:iCs w:val="0"/>
+          <w:sz w:val="20"/>
+          <w:szCs w:val="20"/>
+        </w:rPr>
+      </w:pPr>
+      <w:proofErr w:type="spellStart"/>
+      <w:r>
+        <w:rPr>
+          <w:rStyle w:val="nfasissutil"/>
+          <w:i w:val="0"/>
+          <w:iCs w:val="0"/>
+          <w:sz w:val="20"/>
+          <w:szCs w:val="20"/>
+        </w:rPr>
+        <w:t>Ésto</w:t>
+      </w:r>
+      <w:proofErr w:type="spellEnd"/>
+      <w:r>
+        <w:rPr>
+          <w:rStyle w:val="nfasissutil"/>
+          <w:i w:val="0"/>
+          <w:iCs w:val="0"/>
+          <w:sz w:val="20"/>
+          <w:szCs w:val="20"/>
+        </w:rPr>
+        <w:t xml:space="preserve"> nos lleva a una diferencia importante: los parámetros pasados como </w:t>
+      </w:r>
+      <w:proofErr w:type="spellStart"/>
+      <w:r>
+        <w:rPr>
+          <w:rStyle w:val="nfasissutil"/>
+          <w:i w:val="0"/>
+          <w:iCs w:val="0"/>
+          <w:sz w:val="20"/>
+          <w:szCs w:val="20"/>
+        </w:rPr>
+        <w:t>ref</w:t>
+      </w:r>
+      <w:proofErr w:type="spellEnd"/>
+      <w:r>
+        <w:rPr>
+          <w:rStyle w:val="nfasissutil"/>
+          <w:i w:val="0"/>
+          <w:iCs w:val="0"/>
+          <w:sz w:val="20"/>
+          <w:szCs w:val="20"/>
+        </w:rPr>
+        <w:t xml:space="preserve"> deben estar inicializados previamente (se va a modificar su valor), mientras que los parámetros pasados como </w:t>
+      </w:r>
+      <w:proofErr w:type="spellStart"/>
+      <w:r>
+        <w:rPr>
+          <w:rStyle w:val="nfasissutil"/>
+          <w:i w:val="0"/>
+          <w:iCs w:val="0"/>
+          <w:sz w:val="20"/>
+          <w:szCs w:val="20"/>
+        </w:rPr>
+        <w:t>out</w:t>
+      </w:r>
+      <w:proofErr w:type="spellEnd"/>
+      <w:r>
+        <w:rPr>
+          <w:rStyle w:val="nfasissutil"/>
+          <w:i w:val="0"/>
+          <w:iCs w:val="0"/>
+          <w:sz w:val="20"/>
+          <w:szCs w:val="20"/>
+        </w:rPr>
+        <w:t xml:space="preserve"> no es necesario que lo estén (se va a asignar un valor sin importarnos lo que tuviera previamente).</w:t>
+      </w:r>
+    </w:p>
+    <w:p>
+      <w:pPr>
+        <w:pStyle w:val="Prrafodelista"/>
+        <w:ind w:left="405"/>
+        <w:rPr>
+          <w:rStyle w:val="nfasissutil"/>
+          <w:i w:val="0"/>
+          <w:iCs w:val="0"/>
+          <w:sz w:val="20"/>
+          <w:szCs w:val="20"/>
+        </w:rPr>
+      </w:pPr>
+    </w:p>
+    <w:p>
+      <w:pPr>
+        <w:pStyle w:val="Prrafodelista"/>
+        <w:numPr>
+          <w:ilvl w:val="0"/>
+          <w:numId w:val="1"/>
+        </w:numPr>
+        <w:rPr>
+          <w:rStyle w:val="nfasissutil"/>
+          <w:i w:val="0"/>
+          <w:iCs w:val="0"/>
+          <w:color w:val="000000" w:themeColor="text1"/>
+          <w:sz w:val="20"/>
+          <w:szCs w:val="20"/>
+          <w14:shadow w14:blurRad="38100" w14:dist="19050" w14:dir="2700000" w14:sx="100000" w14:sy="100000" w14:kx="0" w14:ky="0" w14:algn="tl">
+            <w14:schemeClr w14:val="dk1">
+              <w14:alpha w14:val="60000"/>
+            </w14:schemeClr>
+          </w14:shadow>
+          <w14:textOutline w14:w="0" w14:cap="flat" w14:cmpd="sng" w14:algn="ctr">
+            <w14:noFill/>
+            <w14:prstDash w14:val="solid"/>
+            <w14:round/>
+          </w14:textOutline>
+        </w:rPr>
+      </w:pPr>
+      <w:r>
+        <w:rPr>
+          <w:rStyle w:val="nfasissutil"/>
+          <w:i w:val="0"/>
+          <w:iCs w:val="0"/>
+          <w:color w:val="000000" w:themeColor="text1"/>
+          <w:sz w:val="20"/>
+          <w:szCs w:val="20"/>
+          <w14:shadow w14:blurRad="38100" w14:dist="19050" w14:dir="2700000" w14:sx="100000" w14:sy="100000" w14:kx="0" w14:ky="0" w14:algn="tl">
+            <w14:schemeClr w14:val="dk1">
+              <w14:alpha w14:val="60000"/>
+            </w14:schemeClr>
+          </w14:shadow>
+          <w14:textOutline w14:w="0" w14:cap="flat" w14:cmpd="sng" w14:algn="ctr">
+            <w14:noFill/>
+            <w14:prstDash w14:val="solid"/>
+            <w14:round/>
+          </w14:textOutline>
+        </w:rPr>
+        <w:t xml:space="preserve">Explique cómo funciona el método </w:t>
+      </w:r>
+      <w:proofErr w:type="spellStart"/>
+      <w:r>
+        <w:rPr>
+          <w:rStyle w:val="nfasissutil"/>
+          <w:i w:val="0"/>
+          <w:iCs w:val="0"/>
+          <w:color w:val="000000" w:themeColor="text1"/>
+          <w:sz w:val="20"/>
+          <w:szCs w:val="20"/>
+          <w14:shadow w14:blurRad="38100" w14:dist="19050" w14:dir="2700000" w14:sx="100000" w14:sy="100000" w14:kx="0" w14:ky="0" w14:algn="tl">
+            <w14:schemeClr w14:val="dk1">
+              <w14:alpha w14:val="60000"/>
+            </w14:schemeClr>
+          </w14:shadow>
+          <w14:textOutline w14:w="0" w14:cap="flat" w14:cmpd="sng" w14:algn="ctr">
+            <w14:noFill/>
+            <w14:prstDash w14:val="solid"/>
+            <w14:round/>
+          </w14:textOutline>
+        </w:rPr>
+        <w:t>TryParse</w:t>
+      </w:r>
+      <w:proofErr w:type="spellEnd"/>
+      <w:r>
+        <w:rPr>
+          <w:rStyle w:val="nfasissutil"/>
+          <w:i w:val="0"/>
+          <w:iCs w:val="0"/>
+          <w:color w:val="000000" w:themeColor="text1"/>
+          <w:sz w:val="20"/>
+          <w:szCs w:val="20"/>
+          <w14:shadow w14:blurRad="38100" w14:dist="19050" w14:dir="2700000" w14:sx="100000" w14:sy="100000" w14:kx="0" w14:ky="0" w14:algn="tl">
+            <w14:schemeClr w14:val="dk1">
+              <w14:alpha w14:val="60000"/>
+            </w14:schemeClr>
+          </w14:shadow>
+          <w14:textOutline w14:w="0" w14:cap="flat" w14:cmpd="sng" w14:algn="ctr">
+            <w14:noFill/>
+            <w14:prstDash w14:val="solid"/>
+            <w14:round/>
+          </w14:textOutline>
+        </w:rPr>
         <w:t xml:space="preserve">. ¿Qué retorna? ¿Qué recibe? ¿Cuál es la diferencia con el método </w:t>
       </w:r>
       <w:proofErr w:type="spellStart"/>
       <w:r>
+        <w:rPr>
+          <w:rStyle w:val="nfasissutil"/>
+          <w:i w:val="0"/>
+          <w:iCs w:val="0"/>
+          <w:color w:val="000000" w:themeColor="text1"/>
+          <w:sz w:val="20"/>
+          <w:szCs w:val="20"/>
+          <w14:shadow w14:blurRad="38100" w14:dist="19050" w14:dir="2700000" w14:sx="100000" w14:sy="100000" w14:kx="0" w14:ky="0" w14:algn="tl">
+            <w14:schemeClr w14:val="dk1">
+              <w14:alpha w14:val="60000"/>
+            </w14:schemeClr>
+          </w14:shadow>
+          <w14:textOutline w14:w="0" w14:cap="flat" w14:cmpd="sng" w14:algn="ctr">
+            <w14:noFill/>
+            <w14:prstDash w14:val="solid"/>
+            <w14:round/>
+          </w14:textOutline>
+        </w:rPr>
         <w:t>Parse</w:t>
       </w:r>
       <w:proofErr w:type="spellEnd"/>
       <w:r>
+        <w:rPr>
+          <w:rStyle w:val="nfasissutil"/>
+          <w:i w:val="0"/>
+          <w:iCs w:val="0"/>
+          <w:color w:val="000000" w:themeColor="text1"/>
+          <w:sz w:val="20"/>
+          <w:szCs w:val="20"/>
+          <w14:shadow w14:blurRad="38100" w14:dist="19050" w14:dir="2700000" w14:sx="100000" w14:sy="100000" w14:kx="0" w14:ky="0" w14:algn="tl">
+            <w14:schemeClr w14:val="dk1">
+              <w14:alpha w14:val="60000"/>
+            </w14:schemeClr>
+          </w14:shadow>
+          <w14:textOutline w14:w="0" w14:cap="flat" w14:cmpd="sng" w14:algn="ctr">
+            <w14:noFill/>
+            <w14:prstDash w14:val="solid"/>
+            <w14:round/>
+          </w14:textOutline>
+        </w:rPr>
         <w:t>?</w:t>
+      </w:r>
+    </w:p>
+    <w:p>
+      <w:pPr>
+        <w:pStyle w:val="Prrafodelista"/>
+        <w:ind w:left="405"/>
+        <w:rPr>
+          <w:rStyle w:val="nfasissutil"/>
+          <w:i w:val="0"/>
+          <w:iCs w:val="0"/>
+          <w:sz w:val="20"/>
+          <w:szCs w:val="20"/>
+        </w:rPr>
+      </w:pPr>
+    </w:p>
+    <w:p>
+      <w:pPr>
+        <w:pStyle w:val="Prrafodelista"/>
+        <w:ind w:left="405"/>
+        <w:rPr>
+          <w:rStyle w:val="nfasissutil"/>
+          <w:i w:val="0"/>
+          <w:iCs w:val="0"/>
+          <w:sz w:val="20"/>
+          <w:szCs w:val="20"/>
+        </w:rPr>
+      </w:pPr>
+      <w:r>
+        <w:rPr>
+          <w:rStyle w:val="nfasissutil"/>
+          <w:i w:val="0"/>
+          <w:iCs w:val="0"/>
+          <w:sz w:val="20"/>
+          <w:szCs w:val="20"/>
+        </w:rPr>
+        <w:t xml:space="preserve">Ambos métodos se usan para convertir un </w:t>
+      </w:r>
+      <w:proofErr w:type="spellStart"/>
+      <w:r>
+        <w:rPr>
+          <w:rStyle w:val="nfasissutil"/>
+          <w:i w:val="0"/>
+          <w:iCs w:val="0"/>
+          <w:sz w:val="20"/>
+          <w:szCs w:val="20"/>
+        </w:rPr>
+        <w:t>string</w:t>
+      </w:r>
+      <w:proofErr w:type="spellEnd"/>
+      <w:r>
+        <w:rPr>
+          <w:rStyle w:val="nfasissutil"/>
+          <w:i w:val="0"/>
+          <w:iCs w:val="0"/>
+          <w:sz w:val="20"/>
+          <w:szCs w:val="20"/>
+        </w:rPr>
+        <w:t xml:space="preserve"> a un tipo deseado por el programador.</w:t>
+      </w:r>
+    </w:p>
+    <w:p>
+      <w:pPr>
+        <w:pStyle w:val="Prrafodelista"/>
+        <w:ind w:left="405"/>
+        <w:rPr>
+          <w:rStyle w:val="nfasissutil"/>
+          <w:i w:val="0"/>
+          <w:iCs w:val="0"/>
+          <w:sz w:val="20"/>
+          <w:szCs w:val="20"/>
+        </w:rPr>
+      </w:pPr>
+      <w:proofErr w:type="spellStart"/>
+      <w:r>
+        <w:rPr>
+          <w:rStyle w:val="nfasissutil"/>
+          <w:b/>
+          <w:bCs/>
+          <w:i w:val="0"/>
+          <w:iCs w:val="0"/>
+          <w:sz w:val="20"/>
+          <w:szCs w:val="20"/>
+        </w:rPr>
+        <w:t>TipoDeDato.Parse</w:t>
+      </w:r>
+      <w:proofErr w:type="spellEnd"/>
+      <w:r>
+        <w:rPr>
+          <w:rStyle w:val="nfasissutil"/>
+          <w:b/>
+          <w:bCs/>
+          <w:i w:val="0"/>
+          <w:iCs w:val="0"/>
+          <w:sz w:val="20"/>
+          <w:szCs w:val="20"/>
+        </w:rPr>
+        <w:t xml:space="preserve">(): </w:t>
+      </w:r>
+      <w:r>
+        <w:rPr>
+          <w:rStyle w:val="nfasissutil"/>
+          <w:i w:val="0"/>
+          <w:iCs w:val="0"/>
+          <w:sz w:val="20"/>
+          <w:szCs w:val="20"/>
+        </w:rPr>
+        <w:t xml:space="preserve">Recibe como parámetro el </w:t>
+      </w:r>
+      <w:proofErr w:type="spellStart"/>
+      <w:r>
+        <w:rPr>
+          <w:rStyle w:val="nfasissutil"/>
+          <w:i w:val="0"/>
+          <w:iCs w:val="0"/>
+          <w:sz w:val="20"/>
+          <w:szCs w:val="20"/>
+        </w:rPr>
+        <w:t>string</w:t>
+      </w:r>
+      <w:proofErr w:type="spellEnd"/>
+      <w:r>
+        <w:rPr>
+          <w:rStyle w:val="nfasissutil"/>
+          <w:i w:val="0"/>
+          <w:iCs w:val="0"/>
+          <w:sz w:val="20"/>
+          <w:szCs w:val="20"/>
+        </w:rPr>
+        <w:t xml:space="preserve"> a convertir, y retorna una variable del tipo deseado. En el caso de que no haya podido hacerlo, puede devolver 3 excepciones según que parámetro se le haya pasado. (</w:t>
+      </w:r>
+      <w:proofErr w:type="spellStart"/>
+      <w:r>
+        <w:rPr>
+          <w:rStyle w:val="nfasissutil"/>
+          <w:i w:val="0"/>
+          <w:iCs w:val="0"/>
+          <w:sz w:val="20"/>
+          <w:szCs w:val="20"/>
+        </w:rPr>
+        <w:t>Parametro</w:t>
+      </w:r>
+      <w:proofErr w:type="spellEnd"/>
+      <w:r>
+        <w:rPr>
+          <w:rStyle w:val="nfasissutil"/>
+          <w:i w:val="0"/>
+          <w:iCs w:val="0"/>
+          <w:sz w:val="20"/>
+          <w:szCs w:val="20"/>
+        </w:rPr>
+        <w:t xml:space="preserve"> Nulo, </w:t>
+      </w:r>
+      <w:proofErr w:type="spellStart"/>
+      <w:r>
+        <w:rPr>
+          <w:rStyle w:val="nfasissutil"/>
+          <w:i w:val="0"/>
+          <w:iCs w:val="0"/>
+          <w:sz w:val="20"/>
+          <w:szCs w:val="20"/>
+        </w:rPr>
+        <w:t>Parametro</w:t>
+      </w:r>
+      <w:proofErr w:type="spellEnd"/>
+      <w:r>
+        <w:rPr>
+          <w:rStyle w:val="nfasissutil"/>
+          <w:i w:val="0"/>
+          <w:iCs w:val="0"/>
+          <w:sz w:val="20"/>
+          <w:szCs w:val="20"/>
+        </w:rPr>
+        <w:t xml:space="preserve"> con Error de formato y </w:t>
+      </w:r>
+      <w:proofErr w:type="spellStart"/>
+      <w:r>
+        <w:rPr>
+          <w:rStyle w:val="nfasissutil"/>
+          <w:i w:val="0"/>
+          <w:iCs w:val="0"/>
+          <w:sz w:val="20"/>
+          <w:szCs w:val="20"/>
+        </w:rPr>
+        <w:t>Parametro</w:t>
+      </w:r>
+      <w:proofErr w:type="spellEnd"/>
+      <w:r>
+        <w:rPr>
+          <w:rStyle w:val="nfasissutil"/>
+          <w:i w:val="0"/>
+          <w:iCs w:val="0"/>
+          <w:sz w:val="20"/>
+          <w:szCs w:val="20"/>
+        </w:rPr>
+        <w:t xml:space="preserve"> fuera de los limites del tipo deseado como retorno)</w:t>
+      </w:r>
+    </w:p>
+    <w:p>
+      <w:pPr>
+        <w:pStyle w:val="Prrafodelista"/>
+        <w:ind w:left="405"/>
+        <w:rPr>
+          <w:rStyle w:val="nfasissutil"/>
+          <w:i w:val="0"/>
+          <w:iCs w:val="0"/>
+          <w:sz w:val="20"/>
+          <w:szCs w:val="20"/>
+        </w:rPr>
+      </w:pPr>
+    </w:p>
+    <w:p>
+      <w:pPr>
+        <w:pStyle w:val="Prrafodelista"/>
+        <w:ind w:left="405"/>
+        <w:rPr>
+          <w:rStyle w:val="nfasissutil"/>
+          <w:i w:val="0"/>
+          <w:iCs w:val="0"/>
+          <w:sz w:val="20"/>
+          <w:szCs w:val="20"/>
+        </w:rPr>
+      </w:pPr>
+      <w:proofErr w:type="spellStart"/>
+      <w:r>
+        <w:rPr>
+          <w:rStyle w:val="nfasissutil"/>
+          <w:b/>
+          <w:bCs/>
+          <w:i w:val="0"/>
+          <w:iCs w:val="0"/>
+          <w:sz w:val="20"/>
+          <w:szCs w:val="20"/>
+        </w:rPr>
+        <w:t>TipoDeDato.TryParse</w:t>
+      </w:r>
+      <w:proofErr w:type="spellEnd"/>
+      <w:r>
+        <w:rPr>
+          <w:rStyle w:val="nfasissutil"/>
+          <w:b/>
+          <w:bCs/>
+          <w:i w:val="0"/>
+          <w:iCs w:val="0"/>
+          <w:sz w:val="20"/>
+          <w:szCs w:val="20"/>
+        </w:rPr>
+        <w:t xml:space="preserve">(): </w:t>
+      </w:r>
+      <w:r>
+        <w:rPr>
+          <w:rStyle w:val="nfasissutil"/>
+          <w:i w:val="0"/>
+          <w:iCs w:val="0"/>
+          <w:sz w:val="20"/>
+          <w:szCs w:val="20"/>
+        </w:rPr>
+        <w:t xml:space="preserve">Recibe como parámetro un </w:t>
+      </w:r>
+      <w:proofErr w:type="spellStart"/>
+      <w:r>
+        <w:rPr>
+          <w:rStyle w:val="nfasissutil"/>
+          <w:i w:val="0"/>
+          <w:iCs w:val="0"/>
+          <w:sz w:val="20"/>
+          <w:szCs w:val="20"/>
+        </w:rPr>
+        <w:t>string</w:t>
+      </w:r>
+      <w:proofErr w:type="spellEnd"/>
+      <w:r>
+        <w:rPr>
+          <w:rStyle w:val="nfasissutil"/>
+          <w:i w:val="0"/>
+          <w:iCs w:val="0"/>
+          <w:sz w:val="20"/>
+          <w:szCs w:val="20"/>
+        </w:rPr>
+        <w:t xml:space="preserve"> a convertir, una dirección de memoria del tipo deseado y retorna un valor booleano.</w:t>
+      </w:r>
+    </w:p>
+    <w:p>
+      <w:pPr>
+        <w:pStyle w:val="Prrafodelista"/>
+        <w:ind w:left="405"/>
+        <w:rPr>
+          <w:rStyle w:val="nfasissutil"/>
+          <w:i w:val="0"/>
+          <w:iCs w:val="0"/>
+          <w:sz w:val="20"/>
+          <w:szCs w:val="20"/>
+        </w:rPr>
+      </w:pPr>
+      <w:r>
+        <w:rPr>
+          <w:rStyle w:val="nfasissutil"/>
+          <w:i w:val="0"/>
+          <w:iCs w:val="0"/>
+          <w:sz w:val="20"/>
+          <w:szCs w:val="20"/>
+        </w:rPr>
+        <w:t>En el caso de que la conversión haya sido exitosa, retorna TRUE y guarda el valor convertido en la dirección de memoria mencionada, caso contrario, retorna FALSE.</w:t>
       </w:r>
     </w:p>
     <w:sectPr>
@@ -508,6 +2760,7 @@
     <w:lsdException w:name="HTML Sample" w:semiHidden="1" w:unhideWhenUsed="1"/>
     <w:lsdException w:name="HTML Typewriter" w:semiHidden="1" w:unhideWhenUsed="1"/>
     <w:lsdException w:name="HTML Variable" w:semiHidden="1" w:unhideWhenUsed="1"/>
+    <w:lsdException w:name="Normal Table" w:semiHidden="1" w:unhideWhenUsed="1"/>
     <w:lsdException w:name="annotation subject" w:semiHidden="1" w:unhideWhenUsed="1"/>
     <w:lsdException w:name="No List" w:semiHidden="1" w:unhideWhenUsed="1"/>
     <w:lsdException w:name="Outline List 1" w:semiHidden="1" w:unhideWhenUsed="1"/>
@@ -553,9 +2806,11 @@
     <w:lsdException w:name="Table Subtle 1" w:semiHidden="1" w:unhideWhenUsed="1"/>
     <w:lsdException w:name="Table Subtle 2" w:semiHidden="1" w:unhideWhenUsed="1"/>
     <w:lsdException w:name="Table Web 1" w:semiHidden="1" w:unhideWhenUsed="1"/>
+    <w:lsdException w:name="Table Web 2" w:semiHidden="1" w:unhideWhenUsed="1"/>
     <w:lsdException w:name="Table Web 3" w:semiHidden="1" w:unhideWhenUsed="1"/>
     <w:lsdException w:name="Balloon Text" w:semiHidden="1" w:unhideWhenUsed="1"/>
     <w:lsdException w:name="Table Grid" w:uiPriority="39"/>
+    <w:lsdException w:name="Table Theme" w:semiHidden="1" w:unhideWhenUsed="1"/>
     <w:lsdException w:name="Placeholder Text" w:semiHidden="1"/>
     <w:lsdException w:name="No Spacing" w:uiPriority="1" w:qFormat="1"/>
     <w:lsdException w:name="Light Shading" w:uiPriority="60"/>
@@ -819,6 +3074,52 @@
       <w:ind w:left="720"/>
       <w:contextualSpacing/>
     </w:pPr>
+  </w:style>
+  <w:style w:type="character" w:styleId="Referenciaintensa">
+    <w:name w:val="Intense Reference"/>
+    <w:basedOn w:val="Fuentedeprrafopredeter"/>
+    <w:uiPriority w:val="32"/>
+    <w:qFormat/>
+    <w:rsid w:val="00C96B1F"/>
+    <w:rPr>
+      <w:b/>
+      <w:bCs/>
+      <w:smallCaps/>
+      <w:color w:val="4472C4" w:themeColor="accent1"/>
+      <w:spacing w:val="5"/>
+    </w:rPr>
+  </w:style>
+  <w:style w:type="paragraph" w:styleId="Sinespaciado">
+    <w:name w:val="No Spacing"/>
+    <w:uiPriority w:val="1"/>
+    <w:qFormat/>
+    <w:rsid w:val="009441CB"/>
+    <w:pPr>
+      <w:spacing w:after="0" w:line="240" w:lineRule="auto"/>
+    </w:pPr>
+  </w:style>
+  <w:style w:type="character" w:styleId="nfasissutil">
+    <w:name w:val="Subtle Emphasis"/>
+    <w:basedOn w:val="Fuentedeprrafopredeter"/>
+    <w:uiPriority w:val="19"/>
+    <w:qFormat/>
+    <w:rsid w:val="009441CB"/>
+    <w:rPr>
+      <w:i/>
+      <w:iCs/>
+      <w:color w:val="404040" w:themeColor="text1" w:themeTint="BF"/>
+    </w:rPr>
+  </w:style>
+  <w:style w:type="character" w:styleId="Referenciasutil">
+    <w:name w:val="Subtle Reference"/>
+    <w:basedOn w:val="Fuentedeprrafopredeter"/>
+    <w:uiPriority w:val="31"/>
+    <w:qFormat/>
+    <w:rsid w:val="009441CB"/>
+    <w:rPr>
+      <w:smallCaps/>
+      <w:color w:val="5A5A5A" w:themeColor="text1" w:themeTint="A5"/>
+    </w:rPr>
   </w:style>
 </w:styles>
 </file>

</xml_diff>

<commit_message>
Agreg. modif cuestionario + Ejercicio Integ. Clase 05
</commit_message>
<xml_diff>
--- a/Cuestionarios/Cuestionario_Clase_01.docx
+++ b/Cuestionarios/Cuestionario_Clase_01.docx
@@ -1,6 +1,6 @@
 
 <file path=word/document.xml><?xml version="1.0" encoding="utf-8"?>
-<w:document xmlns:wpc="http://schemas.microsoft.com/office/word/2010/wordprocessingCanvas" xmlns:cx="http://schemas.microsoft.com/office/drawing/2014/chartex" xmlns:cx1="http://schemas.microsoft.com/office/drawing/2015/9/8/chartex" xmlns:cx2="http://schemas.microsoft.com/office/drawing/2015/10/21/chartex" xmlns:cx3="http://schemas.microsoft.com/office/drawing/2016/5/9/chartex" xmlns:cx4="http://schemas.microsoft.com/office/drawing/2016/5/10/chartex" xmlns:cx5="http://schemas.microsoft.com/office/drawing/2016/5/11/chartex" xmlns:cx6="http://schemas.microsoft.com/office/drawing/2016/5/12/chartex" xmlns:cx7="http://schemas.microsoft.com/office/drawing/2016/5/13/chartex" xmlns:cx8="http://schemas.microsoft.com/office/drawing/2016/5/14/chartex" xmlns:mc="http://schemas.openxmlformats.org/markup-compatibility/2006" xmlns:aink="http://schemas.microsoft.com/office/drawing/2016/ink" xmlns:am3d="http://schemas.microsoft.com/office/drawing/2017/model3d" xmlns:o="urn:schemas-microsoft-com:office:office" xmlns:r="http://schemas.openxmlformats.org/officeDocument/2006/relationships" xmlns:m="http://schemas.openxmlformats.org/officeDocument/2006/math" xmlns:v="urn:schemas-microsoft-com:vml" xmlns:wp14="http://schemas.microsoft.com/office/word/2010/wordprocessingDrawing" xmlns:wp="http://schemas.openxmlformats.org/drawingml/2006/wordprocessingDrawing" xmlns:w10="urn:schemas-microsoft-com:office:word" xmlns:w="http://schemas.openxmlformats.org/wordprocessingml/2006/main" xmlns:w14="http://schemas.microsoft.com/office/word/2010/wordml" xmlns:w15="http://schemas.microsoft.com/office/word/2012/wordml" xmlns:w16cid="http://schemas.microsoft.com/office/word/2016/wordml/cid" xmlns:w16se="http://schemas.microsoft.com/office/word/2015/wordml/symex" xmlns:wpg="http://schemas.microsoft.com/office/word/2010/wordprocessingGroup" xmlns:wpi="http://schemas.microsoft.com/office/word/2010/wordprocessingInk" xmlns:wne="http://schemas.microsoft.com/office/word/2006/wordml" xmlns:wps="http://schemas.microsoft.com/office/word/2010/wordprocessingShape" mc:Ignorable="w14 w15 w16se w16cid wp14">
+<w:document xmlns:wpc="http://schemas.microsoft.com/office/word/2010/wordprocessingCanvas" xmlns:mc="http://schemas.openxmlformats.org/markup-compatibility/2006" xmlns:o="urn:schemas-microsoft-com:office:office" xmlns:r="http://schemas.openxmlformats.org/officeDocument/2006/relationships" xmlns:m="http://schemas.openxmlformats.org/officeDocument/2006/math" xmlns:v="urn:schemas-microsoft-com:vml" xmlns:wp14="http://schemas.microsoft.com/office/word/2010/wordprocessingDrawing" xmlns:wp="http://schemas.openxmlformats.org/drawingml/2006/wordprocessingDrawing" xmlns:w10="urn:schemas-microsoft-com:office:word" xmlns:w="http://schemas.openxmlformats.org/wordprocessingml/2006/main" xmlns:w14="http://schemas.microsoft.com/office/word/2010/wordml" xmlns:w15="http://schemas.microsoft.com/office/word/2012/wordml" xmlns:wpg="http://schemas.microsoft.com/office/word/2010/wordprocessingGroup" xmlns:wpi="http://schemas.microsoft.com/office/word/2010/wordprocessingInk" xmlns:wne="http://schemas.microsoft.com/office/word/2006/wordml" xmlns:wps="http://schemas.microsoft.com/office/word/2010/wordprocessingShape" mc:Ignorable="w14 w15 wp14">
   <w:body>
     <w:p>
       <w:pPr>
@@ -979,29 +979,7 @@
           <w:sz w:val="20"/>
           <w:szCs w:val="20"/>
         </w:rPr>
-        <w:t xml:space="preserve">Cuando se pasa una variable por valor, se pasa una copia de </w:t>
-      </w:r>
-      <w:proofErr w:type="gramStart"/>
-      <w:r>
-        <w:rPr>
-          <w:rStyle w:val="nfasissutil"/>
-          <w:i w:val="0"/>
-          <w:iCs w:val="0"/>
-          <w:sz w:val="20"/>
-          <w:szCs w:val="20"/>
-        </w:rPr>
-        <w:t>la misma</w:t>
-      </w:r>
-      <w:proofErr w:type="gramEnd"/>
-      <w:r>
-        <w:rPr>
-          <w:rStyle w:val="nfasissutil"/>
-          <w:i w:val="0"/>
-          <w:iCs w:val="0"/>
-          <w:sz w:val="20"/>
-          <w:szCs w:val="20"/>
-        </w:rPr>
-        <w:t xml:space="preserve"> y </w:t>
+        <w:t xml:space="preserve">Cuando se pasa una variable por valor, se pasa una copia de la misma y </w:t>
       </w:r>
       <w:r>
         <w:rPr>
@@ -1306,8 +1284,6 @@
           <w:szCs w:val="20"/>
         </w:rPr>
       </w:pPr>
-      <w:bookmarkStart w:id="2" w:name="_GoBack"/>
-      <w:bookmarkEnd w:id="2"/>
     </w:p>
     <w:p>
       <w:pPr>
@@ -1335,7 +1311,7 @@
           </w14:textOutline>
         </w:rPr>
       </w:pPr>
-      <w:bookmarkStart w:id="3" w:name="_Hlk18436458"/>
+      <w:bookmarkStart w:id="2" w:name="_Hlk18436458"/>
       <w:r>
         <w:rPr>
           <w:rStyle w:val="nfasissutil"/>
@@ -1446,7 +1422,7 @@
         </w:rPr>
         <w:t xml:space="preserve">) para los programas en C#? </w:t>
       </w:r>
-      <w:bookmarkEnd w:id="3"/>
+      <w:bookmarkEnd w:id="2"/>
     </w:p>
     <w:p>
       <w:pPr>
@@ -1511,7 +1487,29 @@
           <w:sz w:val="20"/>
           <w:szCs w:val="20"/>
         </w:rPr>
-        <w:t xml:space="preserve"> es un solo método público estático MAIN que recibe un array de tipo </w:t>
+        <w:t xml:space="preserve"> es un solo método público estático MAIN que recibe un </w:t>
+      </w:r>
+      <w:proofErr w:type="spellStart"/>
+      <w:r>
+        <w:rPr>
+          <w:rStyle w:val="nfasissutil"/>
+          <w:i w:val="0"/>
+          <w:iCs w:val="0"/>
+          <w:sz w:val="20"/>
+          <w:szCs w:val="20"/>
+        </w:rPr>
+        <w:t>array</w:t>
+      </w:r>
+      <w:proofErr w:type="spellEnd"/>
+      <w:r>
+        <w:rPr>
+          <w:rStyle w:val="nfasissutil"/>
+          <w:i w:val="0"/>
+          <w:iCs w:val="0"/>
+          <w:sz w:val="20"/>
+          <w:szCs w:val="20"/>
+        </w:rPr>
+        <w:t xml:space="preserve"> de tipo </w:t>
       </w:r>
       <w:proofErr w:type="spellStart"/>
       <w:r>
@@ -1604,29 +1602,47 @@
           <w:sz w:val="20"/>
           <w:szCs w:val="20"/>
         </w:rPr>
-        <w:t xml:space="preserve">En una conversión implícita no interviene el programador y en la explícita sí, ya que en esta última puede haber perdida de datos (por </w:t>
-      </w:r>
-      <w:proofErr w:type="gramStart"/>
-      <w:r>
-        <w:rPr>
-          <w:rStyle w:val="nfasissutil"/>
-          <w:i w:val="0"/>
-          <w:iCs w:val="0"/>
-          <w:sz w:val="20"/>
-          <w:szCs w:val="20"/>
-        </w:rPr>
-        <w:t>ejemplo</w:t>
-      </w:r>
-      <w:proofErr w:type="gramEnd"/>
-      <w:r>
-        <w:rPr>
-          <w:rStyle w:val="nfasissutil"/>
-          <w:i w:val="0"/>
-          <w:iCs w:val="0"/>
-          <w:sz w:val="20"/>
-          <w:szCs w:val="20"/>
-        </w:rPr>
-        <w:t xml:space="preserve"> pasar de </w:t>
+        <w:t>En una conversión implícita no interviene el programador</w:t>
+      </w:r>
+      <w:r>
+        <w:rPr>
+          <w:rStyle w:val="nfasissutil"/>
+          <w:i w:val="0"/>
+          <w:iCs w:val="0"/>
+          <w:sz w:val="20"/>
+          <w:szCs w:val="20"/>
+        </w:rPr>
+        <w:t xml:space="preserve"> y no hay perdida de datos, ya que no podes castear de algo grande a algo más chico</w:t>
+      </w:r>
+      <w:r>
+        <w:rPr>
+          <w:rStyle w:val="nfasissutil"/>
+          <w:i w:val="0"/>
+          <w:iCs w:val="0"/>
+          <w:sz w:val="20"/>
+          <w:szCs w:val="20"/>
+        </w:rPr>
+        <w:t xml:space="preserve"> y en la explícita sí</w:t>
+      </w:r>
+      <w:r>
+        <w:rPr>
+          <w:rStyle w:val="nfasissutil"/>
+          <w:i w:val="0"/>
+          <w:iCs w:val="0"/>
+          <w:sz w:val="20"/>
+          <w:szCs w:val="20"/>
+        </w:rPr>
+        <w:t xml:space="preserve"> puede haber perdida de datos</w:t>
+      </w:r>
+      <w:r>
+        <w:rPr>
+          <w:rStyle w:val="nfasissutil"/>
+          <w:i w:val="0"/>
+          <w:iCs w:val="0"/>
+          <w:sz w:val="20"/>
+          <w:szCs w:val="20"/>
+        </w:rPr>
+        <w:t xml:space="preserve">, ya que en esta última puede haber perdida de datos (por ejemplo pasar de </w:t>
       </w:r>
       <w:proofErr w:type="spellStart"/>
       <w:r>
@@ -1672,6 +1688,21 @@
         </w:rPr>
         <w:t xml:space="preserve"> y perder la parte decimal).</w:t>
       </w:r>
+    </w:p>
+    <w:p>
+      <w:pPr>
+        <w:pStyle w:val="Prrafodelista"/>
+        <w:ind w:left="405"/>
+        <w:rPr>
+          <w:rStyle w:val="nfasissutil"/>
+          <w:i w:val="0"/>
+          <w:iCs w:val="0"/>
+          <w:sz w:val="20"/>
+          <w:szCs w:val="20"/>
+        </w:rPr>
+      </w:pPr>
+      <w:bookmarkStart w:id="3" w:name="_GoBack"/>
+      <w:bookmarkEnd w:id="3"/>
     </w:p>
     <w:p>
       <w:pPr>
@@ -2541,8 +2572,8 @@
 </file>
 
 <file path=word/numbering.xml><?xml version="1.0" encoding="utf-8"?>
-<w:numbering xmlns:wpc="http://schemas.microsoft.com/office/word/2010/wordprocessingCanvas" xmlns:cx="http://schemas.microsoft.com/office/drawing/2014/chartex" xmlns:cx1="http://schemas.microsoft.com/office/drawing/2015/9/8/chartex" xmlns:cx2="http://schemas.microsoft.com/office/drawing/2015/10/21/chartex" xmlns:cx3="http://schemas.microsoft.com/office/drawing/2016/5/9/chartex" xmlns:cx4="http://schemas.microsoft.com/office/drawing/2016/5/10/chartex" xmlns:cx5="http://schemas.microsoft.com/office/drawing/2016/5/11/chartex" xmlns:cx6="http://schemas.microsoft.com/office/drawing/2016/5/12/chartex" xmlns:cx7="http://schemas.microsoft.com/office/drawing/2016/5/13/chartex" xmlns:cx8="http://schemas.microsoft.com/office/drawing/2016/5/14/chartex" xmlns:mc="http://schemas.openxmlformats.org/markup-compatibility/2006" xmlns:aink="http://schemas.microsoft.com/office/drawing/2016/ink" xmlns:am3d="http://schemas.microsoft.com/office/drawing/2017/model3d" xmlns:o="urn:schemas-microsoft-com:office:office" xmlns:r="http://schemas.openxmlformats.org/officeDocument/2006/relationships" xmlns:m="http://schemas.openxmlformats.org/officeDocument/2006/math" xmlns:v="urn:schemas-microsoft-com:vml" xmlns:wp14="http://schemas.microsoft.com/office/word/2010/wordprocessingDrawing" xmlns:wp="http://schemas.openxmlformats.org/drawingml/2006/wordprocessingDrawing" xmlns:w10="urn:schemas-microsoft-com:office:word" xmlns:w="http://schemas.openxmlformats.org/wordprocessingml/2006/main" xmlns:w14="http://schemas.microsoft.com/office/word/2010/wordml" xmlns:w15="http://schemas.microsoft.com/office/word/2012/wordml" xmlns:w16cid="http://schemas.microsoft.com/office/word/2016/wordml/cid" xmlns:w16se="http://schemas.microsoft.com/office/word/2015/wordml/symex" xmlns:wpg="http://schemas.microsoft.com/office/word/2010/wordprocessingGroup" xmlns:wpi="http://schemas.microsoft.com/office/word/2010/wordprocessingInk" xmlns:wne="http://schemas.microsoft.com/office/word/2006/wordml" xmlns:wps="http://schemas.microsoft.com/office/word/2010/wordprocessingShape" mc:Ignorable="w14 w15 w16se w16cid wp14">
-  <w:abstractNum w:abstractNumId="0" w15:restartNumberingAfterBreak="0">
+<w:numbering xmlns:wpc="http://schemas.microsoft.com/office/word/2010/wordprocessingCanvas" xmlns:mc="http://schemas.openxmlformats.org/markup-compatibility/2006" xmlns:o="urn:schemas-microsoft-com:office:office" xmlns:r="http://schemas.openxmlformats.org/officeDocument/2006/relationships" xmlns:m="http://schemas.openxmlformats.org/officeDocument/2006/math" xmlns:v="urn:schemas-microsoft-com:vml" xmlns:wp14="http://schemas.microsoft.com/office/word/2010/wordprocessingDrawing" xmlns:wp="http://schemas.openxmlformats.org/drawingml/2006/wordprocessingDrawing" xmlns:w10="urn:schemas-microsoft-com:office:word" xmlns:w="http://schemas.openxmlformats.org/wordprocessingml/2006/main" xmlns:w14="http://schemas.microsoft.com/office/word/2010/wordml" xmlns:w15="http://schemas.microsoft.com/office/word/2012/wordml" xmlns:wpg="http://schemas.microsoft.com/office/word/2010/wordprocessingGroup" xmlns:wpi="http://schemas.microsoft.com/office/word/2010/wordprocessingInk" xmlns:wne="http://schemas.microsoft.com/office/word/2006/wordml" xmlns:wps="http://schemas.microsoft.com/office/word/2010/wordprocessingShape" mc:Ignorable="w14 w15 wp14">
+  <w:abstractNum w:abstractNumId="0">
     <w:nsid w:val="7D0C1132"/>
     <w:multiLevelType w:val="hybridMultilevel"/>
     <w:tmpl w:val="3D1A9B16"/>
@@ -2638,7 +2669,7 @@
 </file>
 
 <file path=word/styles.xml><?xml version="1.0" encoding="utf-8"?>
-<w:styles xmlns:mc="http://schemas.openxmlformats.org/markup-compatibility/2006" xmlns:r="http://schemas.openxmlformats.org/officeDocument/2006/relationships" xmlns:w="http://schemas.openxmlformats.org/wordprocessingml/2006/main" xmlns:w14="http://schemas.microsoft.com/office/word/2010/wordml" xmlns:w15="http://schemas.microsoft.com/office/word/2012/wordml" xmlns:w16cid="http://schemas.microsoft.com/office/word/2016/wordml/cid" xmlns:w16se="http://schemas.microsoft.com/office/word/2015/wordml/symex" mc:Ignorable="w14 w15 w16se w16cid">
+<w:styles xmlns:mc="http://schemas.openxmlformats.org/markup-compatibility/2006" xmlns:r="http://schemas.openxmlformats.org/officeDocument/2006/relationships" xmlns:w="http://schemas.openxmlformats.org/wordprocessingml/2006/main" xmlns:w14="http://schemas.microsoft.com/office/word/2010/wordml" xmlns:w15="http://schemas.microsoft.com/office/word/2012/wordml" mc:Ignorable="w14 w15">
   <w:docDefaults>
     <w:rPrDefault>
       <w:rPr>
@@ -2654,7 +2685,7 @@
       </w:pPr>
     </w:pPrDefault>
   </w:docDefaults>
-  <w:latentStyles w:defLockedState="0" w:defUIPriority="99" w:defSemiHidden="0" w:defUnhideWhenUsed="0" w:defQFormat="0" w:count="377">
+  <w:latentStyles w:defLockedState="0" w:defUIPriority="99" w:defSemiHidden="0" w:defUnhideWhenUsed="0" w:defQFormat="0" w:count="371">
     <w:lsdException w:name="Normal" w:uiPriority="0" w:qFormat="1"/>
     <w:lsdException w:name="heading 1" w:uiPriority="9" w:qFormat="1"/>
     <w:lsdException w:name="heading 2" w:semiHidden="1" w:uiPriority="9" w:unhideWhenUsed="1" w:qFormat="1"/>
@@ -3026,12 +3057,6 @@
     <w:lsdException w:name="List Table 5 Dark Accent 6" w:uiPriority="50"/>
     <w:lsdException w:name="List Table 6 Colorful Accent 6" w:uiPriority="51"/>
     <w:lsdException w:name="List Table 7 Colorful Accent 6" w:uiPriority="52"/>
-    <w:lsdException w:name="Mention" w:semiHidden="1" w:unhideWhenUsed="1"/>
-    <w:lsdException w:name="Smart Hyperlink" w:semiHidden="1" w:unhideWhenUsed="1"/>
-    <w:lsdException w:name="Hashtag" w:semiHidden="1" w:unhideWhenUsed="1"/>
-    <w:lsdException w:name="Unresolved Mention" w:semiHidden="1" w:unhideWhenUsed="1"/>
-    <w:lsdException w:name="Smart Link" w:semiHidden="1" w:unhideWhenUsed="1"/>
-    <w:lsdException w:name="Smart Link Error" w:semiHidden="1" w:unhideWhenUsed="1"/>
   </w:latentStyles>
   <w:style w:type="paragraph" w:default="1" w:styleId="Normal">
     <w:name w:val="Normal"/>

</xml_diff>